<commit_message>
fixed a price calculation error
</commit_message>
<xml_diff>
--- a/document/documentazione biglietti.docx
+++ b/document/documentazione biglietti.docx
@@ -1,6 +1,6 @@
 
 <file path=word/document.xml><?xml version="1.0" encoding="utf-8"?>
-<w:document xmlns:wpc="http://schemas.microsoft.com/office/word/2010/wordprocessingCanvas" xmlns:cx="http://schemas.microsoft.com/office/drawing/2014/chartex" xmlns:cx1="http://schemas.microsoft.com/office/drawing/2015/9/8/chartex" xmlns:cx2="http://schemas.microsoft.com/office/drawing/2015/10/21/chartex" xmlns:cx3="http://schemas.microsoft.com/office/drawing/2016/5/9/chartex" xmlns:cx4="http://schemas.microsoft.com/office/drawing/2016/5/10/chartex" xmlns:cx5="http://schemas.microsoft.com/office/drawing/2016/5/11/chartex" xmlns:cx6="http://schemas.microsoft.com/office/drawing/2016/5/12/chartex" xmlns:cx7="http://schemas.microsoft.com/office/drawing/2016/5/13/chartex" xmlns:cx8="http://schemas.microsoft.com/office/drawing/2016/5/14/chartex" xmlns:mc="http://schemas.openxmlformats.org/markup-compatibility/2006" xmlns:aink="http://schemas.microsoft.com/office/drawing/2016/ink" xmlns:am3d="http://schemas.microsoft.com/office/drawing/2017/model3d" xmlns:o="urn:schemas-microsoft-com:office:office" xmlns:oel="http://schemas.microsoft.com/office/2019/extlst" xmlns:r="http://schemas.openxmlformats.org/officeDocument/2006/relationships" xmlns:m="http://schemas.openxmlformats.org/officeDocument/2006/math" xmlns:v="urn:schemas-microsoft-com:vml" xmlns:wp14="http://schemas.microsoft.com/office/word/2010/wordprocessingDrawing" xmlns:wp="http://schemas.openxmlformats.org/drawingml/2006/wordprocessingDrawing" xmlns:w10="urn:schemas-microsoft-com:office:word" xmlns:w="http://schemas.openxmlformats.org/wordprocessingml/2006/main" xmlns:w14="http://schemas.microsoft.com/office/word/2010/wordml" xmlns:w15="http://schemas.microsoft.com/office/word/2012/wordml" xmlns:w16cex="http://schemas.microsoft.com/office/word/2018/wordml/cex" xmlns:w16cid="http://schemas.microsoft.com/office/word/2016/wordml/cid" xmlns:w16="http://schemas.microsoft.com/office/word/2018/wordml" xmlns:w16du="http://schemas.microsoft.com/office/word/2023/wordml/word16du" xmlns:w16sdtdh="http://schemas.microsoft.com/office/word/2020/wordml/sdtdatahash" xmlns:w16se="http://schemas.microsoft.com/office/word/2015/wordml/symex" xmlns:wpg="http://schemas.microsoft.com/office/word/2010/wordprocessingGroup" xmlns:wpi="http://schemas.microsoft.com/office/word/2010/wordprocessingInk" xmlns:wne="http://schemas.microsoft.com/office/word/2006/wordml" xmlns:wps="http://schemas.microsoft.com/office/word/2010/wordprocessingShape" mc:Ignorable="w14 w15 w16se w16cid w16 w16cex w16sdtdh w16du wp14">
+<w:document xmlns:wpc="http://schemas.microsoft.com/office/word/2010/wordprocessingCanvas" xmlns:cx="http://schemas.microsoft.com/office/drawing/2014/chartex" xmlns:cx1="http://schemas.microsoft.com/office/drawing/2015/9/8/chartex" xmlns:cx2="http://schemas.microsoft.com/office/drawing/2015/10/21/chartex" xmlns:cx3="http://schemas.microsoft.com/office/drawing/2016/5/9/chartex" xmlns:cx4="http://schemas.microsoft.com/office/drawing/2016/5/10/chartex" xmlns:cx5="http://schemas.microsoft.com/office/drawing/2016/5/11/chartex" xmlns:cx6="http://schemas.microsoft.com/office/drawing/2016/5/12/chartex" xmlns:cx7="http://schemas.microsoft.com/office/drawing/2016/5/13/chartex" xmlns:cx8="http://schemas.microsoft.com/office/drawing/2016/5/14/chartex" xmlns:mc="http://schemas.openxmlformats.org/markup-compatibility/2006" xmlns:aink="http://schemas.microsoft.com/office/drawing/2016/ink" xmlns:am3d="http://schemas.microsoft.com/office/drawing/2017/model3d" xmlns:o="urn:schemas-microsoft-com:office:office" xmlns:oel="http://schemas.microsoft.com/office/2019/extlst" xmlns:r="http://schemas.openxmlformats.org/officeDocument/2006/relationships" xmlns:m="http://schemas.openxmlformats.org/officeDocument/2006/math" xmlns:v="urn:schemas-microsoft-com:vml" xmlns:wp14="http://schemas.microsoft.com/office/word/2010/wordprocessingDrawing" xmlns:wp="http://schemas.openxmlformats.org/drawingml/2006/wordprocessingDrawing" xmlns:w10="urn:schemas-microsoft-com:office:word" xmlns:w="http://schemas.openxmlformats.org/wordprocessingml/2006/main" xmlns:w14="http://schemas.microsoft.com/office/word/2010/wordml" xmlns:w15="http://schemas.microsoft.com/office/word/2012/wordml" xmlns:w16cex="http://schemas.microsoft.com/office/word/2018/wordml/cex" xmlns:w16cid="http://schemas.microsoft.com/office/word/2016/wordml/cid" xmlns:w16="http://schemas.microsoft.com/office/word/2018/wordml" xmlns:w16du="http://schemas.microsoft.com/office/word/2023/wordml/word16du" xmlns:w16sdtdh="http://schemas.microsoft.com/office/word/2020/wordml/sdtdatahash" xmlns:w16sdtfl="http://schemas.microsoft.com/office/word/2024/wordml/sdtformatlock" xmlns:w16se="http://schemas.microsoft.com/office/word/2015/wordml/symex" xmlns:wpg="http://schemas.microsoft.com/office/word/2010/wordprocessingGroup" xmlns:wpi="http://schemas.microsoft.com/office/word/2010/wordprocessingInk" xmlns:wne="http://schemas.microsoft.com/office/word/2006/wordml" xmlns:wps="http://schemas.microsoft.com/office/word/2010/wordprocessingShape" mc:Ignorable="w14 w15 w16se w16cid w16 w16cex w16sdtdh w16sdtfl w16du wp14">
   <w:body>
     <w:p>
       <w:pPr>
@@ -11,7 +11,7 @@
           <w:noProof/>
         </w:rPr>
         <w:drawing>
-          <wp:anchor distT="0" distB="0" distL="114300" distR="114300" simplePos="0" relativeHeight="251663360" behindDoc="0" locked="0" layoutInCell="1" allowOverlap="1" wp14:anchorId="6FC16111" wp14:editId="02F9D3AA">
+          <wp:anchor distT="0" distB="0" distL="114300" distR="114300" simplePos="0" relativeHeight="251663360" behindDoc="0" locked="0" layoutInCell="1" allowOverlap="1" wp14:anchorId="6FC16111" wp14:editId="35B9D313">
             <wp:simplePos x="0" y="0"/>
             <wp:positionH relativeFrom="page">
               <wp:align>right</wp:align>
@@ -286,7 +286,7 @@
           <w:r>
             <w:fldChar w:fldCharType="separate"/>
           </w:r>
-          <w:hyperlink w:anchor="_Toc183425702" w:history="1">
+          <w:hyperlink w:anchor="_Toc187450426" w:history="1">
             <w:r>
               <w:rPr>
                 <w:rStyle w:val="Collegamentoipertestuale"/>
@@ -314,7 +314,7 @@
                 <w:noProof/>
                 <w:webHidden/>
               </w:rPr>
-              <w:instrText xml:space="preserve"> PAGEREF _Toc183425702 \h </w:instrText>
+              <w:instrText xml:space="preserve"> PAGEREF _Toc187450426 \h </w:instrText>
             </w:r>
             <w:r>
               <w:rPr>
@@ -357,7 +357,7 @@
               <w:lang w:eastAsia="it-IT"/>
             </w:rPr>
           </w:pPr>
-          <w:hyperlink w:anchor="_Toc183425703" w:history="1">
+          <w:hyperlink w:anchor="_Toc187450427" w:history="1">
             <w:r>
               <w:rPr>
                 <w:rStyle w:val="Collegamentoipertestuale"/>
@@ -384,7 +384,7 @@
                 <w:noProof/>
                 <w:webHidden/>
               </w:rPr>
-              <w:instrText xml:space="preserve"> PAGEREF _Toc183425703 \h </w:instrText>
+              <w:instrText xml:space="preserve"> PAGEREF _Toc187450427 \h </w:instrText>
             </w:r>
             <w:r>
               <w:rPr>
@@ -427,7 +427,7 @@
               <w:lang w:eastAsia="it-IT"/>
             </w:rPr>
           </w:pPr>
-          <w:hyperlink w:anchor="_Toc183425704" w:history="1">
+          <w:hyperlink w:anchor="_Toc187450428" w:history="1">
             <w:r>
               <w:rPr>
                 <w:rStyle w:val="Collegamentoipertestuale"/>
@@ -454,7 +454,7 @@
                 <w:noProof/>
                 <w:webHidden/>
               </w:rPr>
-              <w:instrText xml:space="preserve"> PAGEREF _Toc183425704 \h </w:instrText>
+              <w:instrText xml:space="preserve"> PAGEREF _Toc187450428 \h </w:instrText>
             </w:r>
             <w:r>
               <w:rPr>
@@ -497,7 +497,7 @@
               <w:lang w:eastAsia="it-IT"/>
             </w:rPr>
           </w:pPr>
-          <w:hyperlink w:anchor="_Toc183425705" w:history="1">
+          <w:hyperlink w:anchor="_Toc187450429" w:history="1">
             <w:r>
               <w:rPr>
                 <w:rStyle w:val="Collegamentoipertestuale"/>
@@ -524,7 +524,7 @@
                 <w:noProof/>
                 <w:webHidden/>
               </w:rPr>
-              <w:instrText xml:space="preserve"> PAGEREF _Toc183425705 \h </w:instrText>
+              <w:instrText xml:space="preserve"> PAGEREF _Toc187450429 \h </w:instrText>
             </w:r>
             <w:r>
               <w:rPr>
@@ -567,7 +567,7 @@
               <w:lang w:eastAsia="it-IT"/>
             </w:rPr>
           </w:pPr>
-          <w:hyperlink w:anchor="_Toc183425706" w:history="1">
+          <w:hyperlink w:anchor="_Toc187450430" w:history="1">
             <w:r>
               <w:rPr>
                 <w:rStyle w:val="Collegamentoipertestuale"/>
@@ -595,7 +595,7 @@
                 <w:noProof/>
                 <w:webHidden/>
               </w:rPr>
-              <w:instrText xml:space="preserve"> PAGEREF _Toc183425706 \h </w:instrText>
+              <w:instrText xml:space="preserve"> PAGEREF _Toc187450430 \h </w:instrText>
             </w:r>
             <w:r>
               <w:rPr>
@@ -638,7 +638,7 @@
               <w:lang w:eastAsia="it-IT"/>
             </w:rPr>
           </w:pPr>
-          <w:hyperlink w:anchor="_Toc183425707" w:history="1">
+          <w:hyperlink w:anchor="_Toc187450431" w:history="1">
             <w:r>
               <w:rPr>
                 <w:rStyle w:val="Collegamentoipertestuale"/>
@@ -665,7 +665,7 @@
                 <w:noProof/>
                 <w:webHidden/>
               </w:rPr>
-              <w:instrText xml:space="preserve"> PAGEREF _Toc183425707 \h </w:instrText>
+              <w:instrText xml:space="preserve"> PAGEREF _Toc187450431 \h </w:instrText>
             </w:r>
             <w:r>
               <w:rPr>
@@ -708,7 +708,7 @@
               <w:lang w:eastAsia="it-IT"/>
             </w:rPr>
           </w:pPr>
-          <w:hyperlink w:anchor="_Toc183425708" w:history="1">
+          <w:hyperlink w:anchor="_Toc187450432" w:history="1">
             <w:r>
               <w:rPr>
                 <w:rStyle w:val="Collegamentoipertestuale"/>
@@ -735,7 +735,7 @@
                 <w:noProof/>
                 <w:webHidden/>
               </w:rPr>
-              <w:instrText xml:space="preserve"> PAGEREF _Toc183425708 \h </w:instrText>
+              <w:instrText xml:space="preserve"> PAGEREF _Toc187450432 \h </w:instrText>
             </w:r>
             <w:r>
               <w:rPr>
@@ -778,13 +778,13 @@
               <w:lang w:eastAsia="it-IT"/>
             </w:rPr>
           </w:pPr>
-          <w:hyperlink w:anchor="_Toc183425709" w:history="1">
+          <w:hyperlink w:anchor="_Toc187450433" w:history="1">
             <w:r>
               <w:rPr>
                 <w:rStyle w:val="Collegamentoipertestuale"/>
                 <w:noProof/>
               </w:rPr>
-              <w:t>Richiesta dati:</w:t>
+              <w:t>Richiesta dati (user):</w:t>
             </w:r>
             <w:r>
               <w:rPr>
@@ -805,7 +805,7 @@
                 <w:noProof/>
                 <w:webHidden/>
               </w:rPr>
-              <w:instrText xml:space="preserve"> PAGEREF _Toc183425709 \h </w:instrText>
+              <w:instrText xml:space="preserve"> PAGEREF _Toc187450433 \h </w:instrText>
             </w:r>
             <w:r>
               <w:rPr>
@@ -848,7 +848,7 @@
               <w:lang w:eastAsia="it-IT"/>
             </w:rPr>
           </w:pPr>
-          <w:hyperlink w:anchor="_Toc183425710" w:history="1">
+          <w:hyperlink w:anchor="_Toc187450434" w:history="1">
             <w:r>
               <w:rPr>
                 <w:rStyle w:val="Collegamentoipertestuale"/>
@@ -875,7 +875,7 @@
                 <w:noProof/>
                 <w:webHidden/>
               </w:rPr>
-              <w:instrText xml:space="preserve"> PAGEREF _Toc183425710 \h </w:instrText>
+              <w:instrText xml:space="preserve"> PAGEREF _Toc187450434 \h </w:instrText>
             </w:r>
             <w:r>
               <w:rPr>
@@ -918,7 +918,7 @@
               <w:lang w:eastAsia="it-IT"/>
             </w:rPr>
           </w:pPr>
-          <w:hyperlink w:anchor="_Toc183425711" w:history="1">
+          <w:hyperlink w:anchor="_Toc187450435" w:history="1">
             <w:r>
               <w:rPr>
                 <w:rStyle w:val="Collegamentoipertestuale"/>
@@ -945,7 +945,7 @@
                 <w:noProof/>
                 <w:webHidden/>
               </w:rPr>
-              <w:instrText xml:space="preserve"> PAGEREF _Toc183425711 \h </w:instrText>
+              <w:instrText xml:space="preserve"> PAGEREF _Toc187450435 \h </w:instrText>
             </w:r>
             <w:r>
               <w:rPr>
@@ -966,6 +966,147 @@
                 <w:webHidden/>
               </w:rPr>
               <w:t>4</w:t>
+            </w:r>
+            <w:r>
+              <w:rPr>
+                <w:noProof/>
+                <w:webHidden/>
+              </w:rPr>
+              <w:fldChar w:fldCharType="end"/>
+            </w:r>
+          </w:hyperlink>
+        </w:p>
+        <w:p>
+          <w:pPr>
+            <w:pStyle w:val="Sommario3"/>
+            <w:tabs>
+              <w:tab w:val="right" w:leader="dot" w:pos="9628"/>
+            </w:tabs>
+            <w:rPr>
+              <w:rFonts w:eastAsiaTheme="minorEastAsia"/>
+              <w:noProof/>
+              <w:lang w:eastAsia="it-IT"/>
+            </w:rPr>
+          </w:pPr>
+          <w:hyperlink w:anchor="_Toc187450436" w:history="1">
+            <w:r>
+              <w:rPr>
+                <w:rStyle w:val="Collegamentoipertestuale"/>
+                <w:noProof/>
+              </w:rPr>
+              <w:t>Altre funzioni:</w:t>
+            </w:r>
+            <w:r>
+              <w:rPr>
+                <w:noProof/>
+                <w:webHidden/>
+              </w:rPr>
+              <w:tab/>
+            </w:r>
+            <w:r>
+              <w:rPr>
+                <w:noProof/>
+                <w:webHidden/>
+              </w:rPr>
+              <w:fldChar w:fldCharType="begin"/>
+            </w:r>
+            <w:r>
+              <w:rPr>
+                <w:noProof/>
+                <w:webHidden/>
+              </w:rPr>
+              <w:instrText xml:space="preserve"> PAGEREF _Toc187450436 \h </w:instrText>
+            </w:r>
+            <w:r>
+              <w:rPr>
+                <w:noProof/>
+                <w:webHidden/>
+              </w:rPr>
+            </w:r>
+            <w:r>
+              <w:rPr>
+                <w:noProof/>
+                <w:webHidden/>
+              </w:rPr>
+              <w:fldChar w:fldCharType="separate"/>
+            </w:r>
+            <w:r>
+              <w:rPr>
+                <w:noProof/>
+                <w:webHidden/>
+              </w:rPr>
+              <w:t>5</w:t>
+            </w:r>
+            <w:r>
+              <w:rPr>
+                <w:noProof/>
+                <w:webHidden/>
+              </w:rPr>
+              <w:fldChar w:fldCharType="end"/>
+            </w:r>
+          </w:hyperlink>
+        </w:p>
+        <w:p>
+          <w:pPr>
+            <w:pStyle w:val="Sommario1"/>
+            <w:tabs>
+              <w:tab w:val="right" w:leader="dot" w:pos="9628"/>
+            </w:tabs>
+            <w:rPr>
+              <w:rFonts w:eastAsiaTheme="minorEastAsia"/>
+              <w:noProof/>
+              <w:lang w:eastAsia="it-IT"/>
+            </w:rPr>
+          </w:pPr>
+          <w:hyperlink w:anchor="_Toc187450437" w:history="1">
+            <w:r>
+              <w:rPr>
+                <w:rStyle w:val="Collegamentoipertestuale"/>
+                <w:rFonts w:ascii="Gugi" w:eastAsia="Gugi" w:hAnsi="Gugi"/>
+                <w:noProof/>
+              </w:rPr>
+              <w:t>Flowchart</w:t>
+            </w:r>
+            <w:r>
+              <w:rPr>
+                <w:noProof/>
+                <w:webHidden/>
+              </w:rPr>
+              <w:tab/>
+            </w:r>
+            <w:r>
+              <w:rPr>
+                <w:noProof/>
+                <w:webHidden/>
+              </w:rPr>
+              <w:fldChar w:fldCharType="begin"/>
+            </w:r>
+            <w:r>
+              <w:rPr>
+                <w:noProof/>
+                <w:webHidden/>
+              </w:rPr>
+              <w:instrText xml:space="preserve"> PAGEREF _Toc187450437 \h </w:instrText>
+            </w:r>
+            <w:r>
+              <w:rPr>
+                <w:noProof/>
+                <w:webHidden/>
+              </w:rPr>
+            </w:r>
+            <w:r>
+              <w:rPr>
+                <w:noProof/>
+                <w:webHidden/>
+              </w:rPr>
+              <w:fldChar w:fldCharType="separate"/>
+            </w:r>
+            <w:r>
+              <w:rPr>
+                <w:noProof/>
+                <w:webHidden/>
+              </w:rPr>
+              <w:t>5</w:t>
             </w:r>
             <w:r>
               <w:rPr>
@@ -1113,7 +1254,7 @@
           <w:szCs w:val="96"/>
         </w:rPr>
       </w:pPr>
-      <w:bookmarkStart w:id="0" w:name="_Toc183425702"/>
+      <w:bookmarkStart w:id="0" w:name="_Toc187450426"/>
       <w:r>
         <w:rPr>
           <w:rFonts w:ascii="Gugi" w:eastAsia="Gugi" w:hAnsi="Gugi"/>
@@ -1136,7 +1277,7 @@
           <w:szCs w:val="52"/>
         </w:rPr>
       </w:pPr>
-      <w:bookmarkStart w:id="1" w:name="_Toc183425703"/>
+      <w:bookmarkStart w:id="1" w:name="_Toc187450427"/>
       <w:r>
         <w:rPr>
           <w:color w:val="auto"/>
@@ -1198,7 +1339,7 @@
           <w:szCs w:val="52"/>
         </w:rPr>
       </w:pPr>
-      <w:bookmarkStart w:id="2" w:name="_Toc183425704"/>
+      <w:bookmarkStart w:id="2" w:name="_Toc187450428"/>
       <w:r>
         <w:rPr>
           <w:color w:val="auto"/>
@@ -1277,7 +1418,7 @@
           <w:szCs w:val="52"/>
         </w:rPr>
       </w:pPr>
-      <w:bookmarkStart w:id="3" w:name="_Toc183425705"/>
+      <w:bookmarkStart w:id="3" w:name="_Toc187450429"/>
       <w:r>
         <w:rPr>
           <w:color w:val="auto"/>
@@ -1368,7 +1509,7 @@
           <w:szCs w:val="96"/>
         </w:rPr>
       </w:pPr>
-      <w:bookmarkStart w:id="4" w:name="_Toc183425706"/>
+      <w:bookmarkStart w:id="4" w:name="_Toc187450430"/>
       <w:r>
         <w:rPr>
           <w:rFonts w:ascii="Gugi" w:eastAsia="Gugi" w:hAnsi="Gugi"/>
@@ -1396,7 +1537,7 @@
           <w:szCs w:val="52"/>
         </w:rPr>
       </w:pPr>
-      <w:bookmarkStart w:id="5" w:name="_Toc183425707"/>
+      <w:bookmarkStart w:id="5" w:name="_Toc187450431"/>
       <w:r>
         <w:rPr>
           <w:color w:val="auto"/>
@@ -1445,7 +1586,7 @@
           <w:szCs w:val="36"/>
         </w:rPr>
       </w:pPr>
-      <w:bookmarkStart w:id="6" w:name="_Toc183425708"/>
+      <w:bookmarkStart w:id="6" w:name="_Toc187450432"/>
       <w:r>
         <w:rPr>
           <w:color w:val="068D6C"/>
@@ -1481,14 +1622,30 @@
           <w:szCs w:val="36"/>
         </w:rPr>
       </w:pPr>
-      <w:bookmarkStart w:id="7" w:name="_Toc183425709"/>
+      <w:bookmarkStart w:id="7" w:name="_Toc187450433"/>
       <w:r>
         <w:rPr>
           <w:color w:val="068D6C"/>
           <w:sz w:val="36"/>
           <w:szCs w:val="36"/>
         </w:rPr>
-        <w:t>Richiesta dati:</w:t>
+        <w:t>Richiesta dati</w:t>
+      </w:r>
+      <w:r>
+        <w:rPr>
+          <w:color w:val="068D6C"/>
+          <w:sz w:val="36"/>
+          <w:szCs w:val="36"/>
+        </w:rPr>
+        <w:t xml:space="preserve"> (user)</w:t>
+      </w:r>
+      <w:r>
+        <w:rPr>
+          <w:color w:val="068D6C"/>
+          <w:sz w:val="36"/>
+          <w:szCs w:val="36"/>
+        </w:rPr>
+        <w:t>:</w:t>
       </w:r>
       <w:bookmarkEnd w:id="7"/>
     </w:p>
@@ -1521,7 +1678,7 @@
         </w:numPr>
       </w:pPr>
       <w:r>
-        <w:t>Data del concerto</w:t>
+        <w:t>Dati personali utente</w:t>
       </w:r>
     </w:p>
     <w:p>
@@ -1533,7 +1690,7 @@
         </w:numPr>
       </w:pPr>
       <w:r>
-        <w:t xml:space="preserve">Durata prevendita </w:t>
+        <w:t>Quanti biglietti acquistare</w:t>
       </w:r>
     </w:p>
     <w:p>
@@ -1545,66 +1702,6 @@
         </w:numPr>
       </w:pPr>
       <w:r>
-        <w:t>Data Odierna</w:t>
-      </w:r>
-    </w:p>
-    <w:p>
-      <w:pPr>
-        <w:pStyle w:val="Paragrafoelenco"/>
-        <w:numPr>
-          <w:ilvl w:val="0"/>
-          <w:numId w:val="5"/>
-        </w:numPr>
-      </w:pPr>
-      <w:r>
-        <w:t>Età utente</w:t>
-      </w:r>
-    </w:p>
-    <w:p>
-      <w:pPr>
-        <w:pStyle w:val="Paragrafoelenco"/>
-        <w:numPr>
-          <w:ilvl w:val="0"/>
-          <w:numId w:val="5"/>
-        </w:numPr>
-      </w:pPr>
-      <w:r>
-        <w:t>Quanti biglietti acquistare</w:t>
-      </w:r>
-    </w:p>
-    <w:p>
-      <w:pPr>
-        <w:pStyle w:val="Paragrafoelenco"/>
-        <w:numPr>
-          <w:ilvl w:val="0"/>
-          <w:numId w:val="5"/>
-        </w:numPr>
-      </w:pPr>
-      <w:r>
-        <w:t>Prezzo dei biglietti interi e ridotti</w:t>
-      </w:r>
-    </w:p>
-    <w:p>
-      <w:pPr>
-        <w:pStyle w:val="Paragrafoelenco"/>
-        <w:numPr>
-          <w:ilvl w:val="0"/>
-          <w:numId w:val="5"/>
-        </w:numPr>
-      </w:pPr>
-      <w:r>
-        <w:t>Provvigioni sui diversi tipi di biglietti</w:t>
-      </w:r>
-    </w:p>
-    <w:p>
-      <w:pPr>
-        <w:pStyle w:val="Paragrafoelenco"/>
-        <w:numPr>
-          <w:ilvl w:val="0"/>
-          <w:numId w:val="5"/>
-        </w:numPr>
-      </w:pPr>
-      <w:r>
         <w:t>Metodo di pagamento</w:t>
       </w:r>
     </w:p>
@@ -1617,7 +1714,7 @@
           <w:szCs w:val="36"/>
         </w:rPr>
       </w:pPr>
-      <w:bookmarkStart w:id="8" w:name="_Toc183425710"/>
+      <w:bookmarkStart w:id="8" w:name="_Toc187450434"/>
       <w:r>
         <w:rPr>
           <w:color w:val="068D6C"/>
@@ -1648,7 +1745,7 @@
           <w:szCs w:val="36"/>
         </w:rPr>
       </w:pPr>
-      <w:bookmarkStart w:id="9" w:name="_Toc183425711"/>
+      <w:bookmarkStart w:id="9" w:name="_Toc187450435"/>
       <w:r>
         <w:rPr>
           <w:color w:val="068D6C"/>
@@ -1698,18 +1795,6 @@
     </w:p>
     <w:p>
       <w:pPr>
-        <w:pStyle w:val="Paragrafoelenco"/>
-        <w:numPr>
-          <w:ilvl w:val="0"/>
-          <w:numId w:val="7"/>
-        </w:numPr>
-      </w:pPr>
-      <w:r>
-        <w:t>Metodo di pagamento usato</w:t>
-      </w:r>
-    </w:p>
-    <w:p>
-      <w:pPr>
         <w:pStyle w:val="Titolo4"/>
         <w:rPr>
           <w:b/>
@@ -1731,20 +1816,7 @@
           <w:sz w:val="28"/>
           <w:szCs w:val="28"/>
         </w:rPr>
-        <w:lastRenderedPageBreak/>
-        <w:t>Utente</w:t>
-      </w:r>
-      <w:r>
-        <w:rPr>
-          <w:b/>
-          <w:bCs/>
-          <w:i w:val="0"/>
-          <w:iCs w:val="0"/>
-          <w:color w:val="auto"/>
-          <w:sz w:val="28"/>
-          <w:szCs w:val="28"/>
-        </w:rPr>
-        <w:t>:</w:t>
+        <w:t>Utente:</w:t>
       </w:r>
     </w:p>
     <w:p>
@@ -1771,8 +1843,559 @@
         <w:t>Resto se presente e pagamento avvenuto in contante</w:t>
       </w:r>
     </w:p>
+    <w:p/>
+    <w:p>
+      <w:pPr>
+        <w:pStyle w:val="Titolo3"/>
+        <w:rPr>
+          <w:color w:val="068D6C"/>
+          <w:sz w:val="36"/>
+          <w:szCs w:val="36"/>
+        </w:rPr>
+      </w:pPr>
+      <w:bookmarkStart w:id="10" w:name="_Toc187450436"/>
+      <w:r>
+        <w:rPr>
+          <w:color w:val="068D6C"/>
+          <w:sz w:val="36"/>
+          <w:szCs w:val="36"/>
+        </w:rPr>
+        <w:lastRenderedPageBreak/>
+        <w:t>Altre funzioni</w:t>
+      </w:r>
+      <w:r>
+        <w:rPr>
+          <w:color w:val="068D6C"/>
+          <w:sz w:val="36"/>
+          <w:szCs w:val="36"/>
+        </w:rPr>
+        <w:t>:</w:t>
+      </w:r>
+      <w:bookmarkEnd w:id="10"/>
+    </w:p>
+    <w:p>
+      <w:r>
+        <w:t>quanto presentato in precedenza si riferiva alla base del progetto ossia quella di rendere possibile per l’utente l’acquisto di un biglietto. In realtà esistono altri menu comunque importanti. Fra questi troviamo nella parte admin:</w:t>
+      </w:r>
+    </w:p>
+    <w:p>
+      <w:pPr>
+        <w:pStyle w:val="Paragrafoelenco"/>
+        <w:numPr>
+          <w:ilvl w:val="0"/>
+          <w:numId w:val="8"/>
+        </w:numPr>
+      </w:pPr>
+      <w:r>
+        <w:t>Visualizzazione informazioni sui concerti disponibili</w:t>
+      </w:r>
+    </w:p>
+    <w:p>
+      <w:pPr>
+        <w:pStyle w:val="Paragrafoelenco"/>
+        <w:numPr>
+          <w:ilvl w:val="0"/>
+          <w:numId w:val="8"/>
+        </w:numPr>
+      </w:pPr>
+      <w:r>
+        <w:t>Creazione di Concerti</w:t>
+      </w:r>
+    </w:p>
+    <w:p>
+      <w:r>
+        <w:t>Nella parte comune:</w:t>
+      </w:r>
+    </w:p>
+    <w:p>
+      <w:pPr>
+        <w:pStyle w:val="Paragrafoelenco"/>
+        <w:numPr>
+          <w:ilvl w:val="0"/>
+          <w:numId w:val="9"/>
+        </w:numPr>
+      </w:pPr>
+      <w:r>
+        <w:t>Creazione di un nuovo utente, durante questa fase è possibile ricevere il ruolo di amministratore della piattaforma inserendo un codice apposito, quando richiesto. Il codice è 29259357.</w:t>
+      </w:r>
+    </w:p>
+    <w:p/>
+    <w:p>
+      <w:r>
+        <w:t>Inoltre durante l’avvio quando viene chiesto di premere un tasto casuale per proseguire, è possibile premendo il tasto dell’apostrofo, aumentare i fondi di uno degli utenti del sistema così da rendere possibile la compravendita.</w:t>
+      </w:r>
+    </w:p>
+    <w:p/>
+    <w:p>
+      <w:pPr>
+        <w:pStyle w:val="Titolo1"/>
+        <w:jc w:val="both"/>
+        <w:rPr>
+          <w:rFonts w:ascii="Gugi" w:eastAsia="Gugi" w:hAnsi="Gugi"/>
+          <w:color w:val="068D6C"/>
+          <w:sz w:val="96"/>
+          <w:szCs w:val="96"/>
+        </w:rPr>
+      </w:pPr>
+      <w:bookmarkStart w:id="11" w:name="_Toc187450437"/>
+      <w:r>
+        <w:rPr>
+          <w:rFonts w:ascii="Gugi" w:eastAsia="Gugi" w:hAnsi="Gugi"/>
+          <w:color w:val="068D6C"/>
+          <w:sz w:val="96"/>
+          <w:szCs w:val="96"/>
+        </w:rPr>
+        <w:t>Flowchart</w:t>
+      </w:r>
+      <w:bookmarkEnd w:id="11"/>
+    </w:p>
+    <w:p>
+      <w:r>
+        <w:rPr>
+          <w:rFonts w:ascii="Gugi" w:eastAsia="Gugi" w:hAnsi="Gugi"/>
+          <w:noProof/>
+          <w:color w:val="068D6C"/>
+          <w:sz w:val="96"/>
+          <w:szCs w:val="96"/>
+        </w:rPr>
+        <w:drawing>
+          <wp:anchor distT="0" distB="0" distL="114300" distR="114300" simplePos="0" relativeHeight="251664384" behindDoc="0" locked="0" layoutInCell="1" allowOverlap="1" wp14:anchorId="6F804022" wp14:editId="619CE950">
+            <wp:simplePos x="0" y="0"/>
+            <wp:positionH relativeFrom="margin">
+              <wp:align>center</wp:align>
+            </wp:positionH>
+            <wp:positionV relativeFrom="paragraph">
+              <wp:posOffset>454871</wp:posOffset>
+            </wp:positionV>
+            <wp:extent cx="4580466" cy="3851327"/>
+            <wp:effectExtent l="0" t="0" r="0" b="0"/>
+            <wp:wrapNone/>
+            <wp:docPr id="1596512028" name="Immagine 3"/>
+            <wp:cNvGraphicFramePr>
+              <a:graphicFrameLocks xmlns:a="http://schemas.openxmlformats.org/drawingml/2006/main" noChangeAspect="1"/>
+            </wp:cNvGraphicFramePr>
+            <a:graphic xmlns:a="http://schemas.openxmlformats.org/drawingml/2006/main">
+              <a:graphicData uri="http://schemas.openxmlformats.org/drawingml/2006/picture">
+                <pic:pic xmlns:pic="http://schemas.openxmlformats.org/drawingml/2006/picture">
+                  <pic:nvPicPr>
+                    <pic:cNvPr id="0" name="Picture 1"/>
+                    <pic:cNvPicPr>
+                      <a:picLocks noChangeAspect="1" noChangeArrowheads="1"/>
+                    </pic:cNvPicPr>
+                  </pic:nvPicPr>
+                  <pic:blipFill>
+                    <a:blip r:embed="rId9">
+                      <a:extLst>
+                        <a:ext uri="{28A0092B-C50C-407E-A947-70E740481C1C}">
+                          <a14:useLocalDpi xmlns:a14="http://schemas.microsoft.com/office/drawing/2010/main" val="0"/>
+                        </a:ext>
+                      </a:extLst>
+                    </a:blip>
+                    <a:srcRect/>
+                    <a:stretch>
+                      <a:fillRect/>
+                    </a:stretch>
+                  </pic:blipFill>
+                  <pic:spPr bwMode="auto">
+                    <a:xfrm>
+                      <a:off x="0" y="0"/>
+                      <a:ext cx="4580466" cy="3851327"/>
+                    </a:xfrm>
+                    <a:prstGeom prst="rect">
+                      <a:avLst/>
+                    </a:prstGeom>
+                    <a:noFill/>
+                    <a:ln>
+                      <a:noFill/>
+                    </a:ln>
+                  </pic:spPr>
+                </pic:pic>
+              </a:graphicData>
+            </a:graphic>
+            <wp14:sizeRelH relativeFrom="margin">
+              <wp14:pctWidth>0</wp14:pctWidth>
+            </wp14:sizeRelH>
+            <wp14:sizeRelV relativeFrom="margin">
+              <wp14:pctHeight>0</wp14:pctHeight>
+            </wp14:sizeRelV>
+          </wp:anchor>
+        </w:drawing>
+      </w:r>
+      <w:r>
+        <w:t>di seguito uno schema logico del funzionamento basico del programma, suddiviso nelle due principali interfacce admin e utente.</w:t>
+      </w:r>
+    </w:p>
+    <w:p/>
+    <w:p/>
+    <w:p/>
+    <w:p/>
+    <w:p/>
+    <w:p/>
+    <w:p/>
+    <w:p/>
+    <w:p/>
+    <w:p/>
+    <w:p/>
+    <w:p/>
+    <w:p/>
+    <w:p/>
+    <w:p>
+      <w:pPr>
+        <w:pStyle w:val="Titolo1"/>
+        <w:jc w:val="both"/>
+        <w:rPr>
+          <w:rFonts w:ascii="Gugi" w:eastAsia="Gugi" w:hAnsi="Gugi"/>
+          <w:color w:val="068D6C"/>
+          <w:sz w:val="96"/>
+          <w:szCs w:val="96"/>
+        </w:rPr>
+      </w:pPr>
+      <w:r>
+        <w:lastRenderedPageBreak/>
+        <w:t xml:space="preserve"> </w:t>
+      </w:r>
+      <w:r>
+        <w:rPr>
+          <w:rFonts w:ascii="Gugi" w:eastAsia="Gugi" w:hAnsi="Gugi"/>
+          <w:color w:val="068D6C"/>
+          <w:sz w:val="96"/>
+          <w:szCs w:val="96"/>
+        </w:rPr>
+        <w:t>Codice</w:t>
+      </w:r>
+    </w:p>
+    <w:p>
+      <w:r>
+        <w:t>Il codice di questo progetto è totalmente open-source e pubblicato sotto apposita licenza su GitHub. Il link</w:t>
+      </w:r>
+    </w:p>
+    <w:p>
+      <w:r>
+        <w:t xml:space="preserve">per raggiungere il codice è il seguente: </w:t>
+      </w:r>
+      <w:hyperlink r:id="rId10" w:history="1">
+        <w:r>
+          <w:rPr>
+            <w:rStyle w:val="Collegamentoipertestuale"/>
+          </w:rPr>
+          <w:t>Ticket Seller V1</w:t>
+        </w:r>
+      </w:hyperlink>
+      <w:r>
+        <w:t>. Purtroppo presentarlo in questa</w:t>
+      </w:r>
+    </w:p>
+    <w:p>
+      <w:r>
+        <w:t>documentazione risulta impossibile visto le molteplici righe di codice.</w:t>
+      </w:r>
+    </w:p>
+    <w:p>
+      <w:r>
+        <w:t>Nonostante ciò risulta molto comprensibile. Ogni elemento nel codice è nominato in modo sensato e</w:t>
+      </w:r>
+    </w:p>
+    <w:p>
+      <w:r>
+        <w:t>spiegato dettagliatamente con commenti.</w:t>
+      </w:r>
+    </w:p>
+    <w:p>
+      <w:pPr>
+        <w:pStyle w:val="Titolo3"/>
+        <w:rPr>
+          <w:color w:val="068D6C"/>
+          <w:sz w:val="36"/>
+          <w:szCs w:val="36"/>
+        </w:rPr>
+      </w:pPr>
+      <w:r>
+        <w:rPr>
+          <w:color w:val="068D6C"/>
+          <w:sz w:val="36"/>
+          <w:szCs w:val="36"/>
+        </w:rPr>
+        <w:t>Regioni:</w:t>
+      </w:r>
+    </w:p>
+    <w:p>
+      <w:r>
+        <w:t xml:space="preserve">Il codice è stato suddiviso in </w:t>
+      </w:r>
+      <w:r>
+        <w:t>diversi file. Ognuno di questi contiene componenti utili al funzionamento del programma. Questo permettere una maggiora leggibilità del codice rispetto un progetto in file singolo</w:t>
+      </w:r>
+    </w:p>
+    <w:p>
+      <w:pPr>
+        <w:pStyle w:val="Titolo3"/>
+        <w:rPr>
+          <w:color w:val="068D6C"/>
+          <w:sz w:val="36"/>
+          <w:szCs w:val="36"/>
+        </w:rPr>
+      </w:pPr>
+      <w:r>
+        <w:rPr>
+          <w:color w:val="068D6C"/>
+          <w:sz w:val="36"/>
+          <w:szCs w:val="36"/>
+        </w:rPr>
+        <w:t>Commenti:</w:t>
+      </w:r>
+    </w:p>
+    <w:p>
+      <w:r>
+        <w:t>Ove necessario il codice è dotato di commenti molto chiari. Passaggi complessi per esempio sono spiegati</w:t>
+      </w:r>
+    </w:p>
+    <w:p>
+      <w:r>
+        <w:t>dettagliatamente di modo da essere facilmente comprensibili.</w:t>
+      </w:r>
+    </w:p>
+    <w:p>
+      <w:pPr>
+        <w:pStyle w:val="Titolo3"/>
+        <w:rPr>
+          <w:color w:val="068D6C"/>
+          <w:sz w:val="36"/>
+          <w:szCs w:val="36"/>
+        </w:rPr>
+      </w:pPr>
+      <w:r>
+        <w:rPr>
+          <w:color w:val="068D6C"/>
+          <w:sz w:val="36"/>
+          <w:szCs w:val="36"/>
+        </w:rPr>
+        <w:t>Funzioni:</w:t>
+      </w:r>
+    </w:p>
+    <w:p>
+      <w:r>
+        <w:t xml:space="preserve">Ogni funzione </w:t>
+      </w:r>
+      <w:proofErr w:type="gramStart"/>
+      <w:r>
+        <w:t>è dotato</w:t>
+      </w:r>
+      <w:proofErr w:type="gramEnd"/>
+      <w:r>
+        <w:t xml:space="preserve"> di apposita documentazione con spiegazione dello motivo per cui è </w:t>
+      </w:r>
+      <w:proofErr w:type="spellStart"/>
+      <w:r>
+        <w:t>stato</w:t>
+      </w:r>
+      <w:proofErr w:type="spellEnd"/>
+      <w:r>
+        <w:t xml:space="preserve"> creata, i</w:t>
+      </w:r>
+    </w:p>
+    <w:p>
+      <w:r>
+        <w:t>dati che si aspetta in input e gli output che produce</w:t>
+      </w:r>
+    </w:p>
+    <w:p>
+      <w:pPr>
+        <w:pStyle w:val="Titolo1"/>
+        <w:jc w:val="both"/>
+        <w:rPr>
+          <w:rFonts w:ascii="Gugi" w:eastAsia="Gugi" w:hAnsi="Gugi"/>
+          <w:color w:val="068D6C"/>
+          <w:sz w:val="96"/>
+          <w:szCs w:val="96"/>
+        </w:rPr>
+      </w:pPr>
+      <w:r>
+        <w:rPr>
+          <w:rFonts w:ascii="Gugi" w:eastAsia="Gugi" w:hAnsi="Gugi"/>
+          <w:color w:val="068D6C"/>
+          <w:sz w:val="96"/>
+          <w:szCs w:val="96"/>
+        </w:rPr>
+        <w:t>Sviluppi Futuri:</w:t>
+      </w:r>
+    </w:p>
+    <w:p>
+      <w:r>
+        <w:t xml:space="preserve">Al momento il software è in uno stato già parecchio avanzato però </w:t>
+      </w:r>
+      <w:r>
+        <w:t>sono presenti diverse idee da portare avanti per il futuro, di seguito elencate:</w:t>
+      </w:r>
+    </w:p>
+    <w:p>
+      <w:pPr>
+        <w:pStyle w:val="Paragrafoelenco"/>
+        <w:numPr>
+          <w:ilvl w:val="0"/>
+          <w:numId w:val="9"/>
+        </w:numPr>
+      </w:pPr>
+      <w:r>
+        <w:rPr>
+          <w:color w:val="53B091"/>
+        </w:rPr>
+        <w:t>Aggiunta sistema di email</w:t>
+      </w:r>
+      <w:r>
+        <w:t>: in una futura versione si potrebbe aggiungere un sistemare per inviare via email i ticket, codici OTP e altre informazioni sensibili.</w:t>
+      </w:r>
+    </w:p>
+    <w:p>
+      <w:pPr>
+        <w:pStyle w:val="Paragrafoelenco"/>
+        <w:numPr>
+          <w:ilvl w:val="0"/>
+          <w:numId w:val="9"/>
+        </w:numPr>
+      </w:pPr>
+      <w:r>
+        <w:rPr>
+          <w:color w:val="53B091"/>
+        </w:rPr>
+        <w:t>Maggiore controllo degli input</w:t>
+      </w:r>
+      <w:r>
+        <w:t>: al momento il codice implementa un controllo basico degli input che può essere migliorato, magari, ricreandolo da zero cambiando totalmente approccio.</w:t>
+      </w:r>
+    </w:p>
+    <w:p>
+      <w:pPr>
+        <w:pStyle w:val="Paragrafoelenco"/>
+        <w:numPr>
+          <w:ilvl w:val="0"/>
+          <w:numId w:val="9"/>
+        </w:numPr>
+      </w:pPr>
+      <w:r>
+        <w:rPr>
+          <w:color w:val="53B091"/>
+        </w:rPr>
+        <w:t>Implementare un server</w:t>
+      </w:r>
+      <w:r>
+        <w:t>: così da poter usare più client in contemporanea</w:t>
+      </w:r>
+    </w:p>
+    <w:p/>
+    <w:p>
+      <w:pPr>
+        <w:pStyle w:val="Titolo1"/>
+        <w:jc w:val="both"/>
+        <w:rPr>
+          <w:rFonts w:ascii="Gugi" w:eastAsia="Gugi" w:hAnsi="Gugi"/>
+          <w:color w:val="068D6C"/>
+          <w:sz w:val="96"/>
+          <w:szCs w:val="96"/>
+        </w:rPr>
+      </w:pPr>
+      <w:r>
+        <w:rPr>
+          <w:rFonts w:ascii="Gugi" w:eastAsia="Gugi" w:hAnsi="Gugi"/>
+          <w:color w:val="068D6C"/>
+          <w:sz w:val="96"/>
+          <w:szCs w:val="96"/>
+        </w:rPr>
+        <w:lastRenderedPageBreak/>
+        <w:t>Utilizzo:</w:t>
+      </w:r>
+    </w:p>
+    <w:p>
+      <w:r>
+        <w:t xml:space="preserve">Per scaricare e provare questo software è sufficiente recarsi sulla rispettiva pagina GitHub </w:t>
+      </w:r>
+      <w:hyperlink r:id="rId11" w:history="1">
+        <w:r>
+          <w:rPr>
+            <w:rStyle w:val="Collegamentoipertestuale"/>
+          </w:rPr>
+          <w:t>Ticket Seller V1</w:t>
+        </w:r>
+      </w:hyperlink>
+      <w:r>
+        <w:t xml:space="preserve"> e </w:t>
+      </w:r>
+      <w:proofErr w:type="spellStart"/>
+      <w:r>
+        <w:t>succesivamente</w:t>
+      </w:r>
+      <w:proofErr w:type="spellEnd"/>
+      <w:r>
+        <w:t>:</w:t>
+      </w:r>
+    </w:p>
+    <w:p>
+      <w:pPr>
+        <w:pStyle w:val="Paragrafoelenco"/>
+        <w:numPr>
+          <w:ilvl w:val="0"/>
+          <w:numId w:val="13"/>
+        </w:numPr>
+      </w:pPr>
+      <w:r>
+        <w:t>Scaricare l’ultima release</w:t>
+      </w:r>
+    </w:p>
+    <w:p>
+      <w:pPr>
+        <w:pStyle w:val="Paragrafoelenco"/>
+        <w:numPr>
+          <w:ilvl w:val="0"/>
+          <w:numId w:val="13"/>
+        </w:numPr>
+      </w:pPr>
+      <w:r>
+        <w:t>Un-zippare il file</w:t>
+      </w:r>
+    </w:p>
+    <w:p>
+      <w:pPr>
+        <w:pStyle w:val="Paragrafoelenco"/>
+        <w:numPr>
+          <w:ilvl w:val="0"/>
+          <w:numId w:val="13"/>
+        </w:numPr>
+      </w:pPr>
+      <w:r>
+        <w:t>Avviare il file .</w:t>
+      </w:r>
+      <w:proofErr w:type="spellStart"/>
+      <w:r>
+        <w:t>exe</w:t>
+      </w:r>
+      <w:proofErr w:type="spellEnd"/>
+    </w:p>
+    <w:p>
+      <w:pPr>
+        <w:pStyle w:val="Paragrafoelenco"/>
+        <w:numPr>
+          <w:ilvl w:val="0"/>
+          <w:numId w:val="13"/>
+        </w:numPr>
+      </w:pPr>
+      <w:r>
+        <w:t>Creare nuovi utenti fra cui un admin per aggiungere un concerto</w:t>
+      </w:r>
+    </w:p>
+    <w:p>
+      <w:pPr>
+        <w:pStyle w:val="Paragrafoelenco"/>
+        <w:numPr>
+          <w:ilvl w:val="0"/>
+          <w:numId w:val="10"/>
+        </w:numPr>
+      </w:pPr>
+      <w:r>
+        <w:t>Testare il programma a piacimento</w:t>
+      </w:r>
+    </w:p>
+    <w:p/>
     <w:sectPr>
-      <w:footerReference w:type="default" r:id="rId9"/>
+      <w:footerReference w:type="default" r:id="rId12"/>
       <w:pgSz w:w="11906" w:h="16838"/>
       <w:pgMar w:top="1417" w:right="1134" w:bottom="1134" w:left="1134" w:header="708" w:footer="708" w:gutter="0"/>
       <w:cols w:space="708"/>
@@ -1784,7 +2407,7 @@
 </file>
 
 <file path=word/endnotes.xml><?xml version="1.0" encoding="utf-8"?>
-<w:endnotes xmlns:wpc="http://schemas.microsoft.com/office/word/2010/wordprocessingCanvas" xmlns:cx="http://schemas.microsoft.com/office/drawing/2014/chartex" xmlns:cx1="http://schemas.microsoft.com/office/drawing/2015/9/8/chartex" xmlns:cx2="http://schemas.microsoft.com/office/drawing/2015/10/21/chartex" xmlns:cx3="http://schemas.microsoft.com/office/drawing/2016/5/9/chartex" xmlns:cx4="http://schemas.microsoft.com/office/drawing/2016/5/10/chartex" xmlns:cx5="http://schemas.microsoft.com/office/drawing/2016/5/11/chartex" xmlns:cx6="http://schemas.microsoft.com/office/drawing/2016/5/12/chartex" xmlns:cx7="http://schemas.microsoft.com/office/drawing/2016/5/13/chartex" xmlns:cx8="http://schemas.microsoft.com/office/drawing/2016/5/14/chartex" xmlns:mc="http://schemas.openxmlformats.org/markup-compatibility/2006" xmlns:aink="http://schemas.microsoft.com/office/drawing/2016/ink" xmlns:am3d="http://schemas.microsoft.com/office/drawing/2017/model3d" xmlns:o="urn:schemas-microsoft-com:office:office" xmlns:oel="http://schemas.microsoft.com/office/2019/extlst" xmlns:r="http://schemas.openxmlformats.org/officeDocument/2006/relationships" xmlns:m="http://schemas.openxmlformats.org/officeDocument/2006/math" xmlns:v="urn:schemas-microsoft-com:vml" xmlns:wp14="http://schemas.microsoft.com/office/word/2010/wordprocessingDrawing" xmlns:wp="http://schemas.openxmlformats.org/drawingml/2006/wordprocessingDrawing" xmlns:w10="urn:schemas-microsoft-com:office:word" xmlns:w="http://schemas.openxmlformats.org/wordprocessingml/2006/main" xmlns:w14="http://schemas.microsoft.com/office/word/2010/wordml" xmlns:w15="http://schemas.microsoft.com/office/word/2012/wordml" xmlns:w16cex="http://schemas.microsoft.com/office/word/2018/wordml/cex" xmlns:w16cid="http://schemas.microsoft.com/office/word/2016/wordml/cid" xmlns:w16="http://schemas.microsoft.com/office/word/2018/wordml" xmlns:w16du="http://schemas.microsoft.com/office/word/2023/wordml/word16du" xmlns:w16sdtdh="http://schemas.microsoft.com/office/word/2020/wordml/sdtdatahash" xmlns:w16se="http://schemas.microsoft.com/office/word/2015/wordml/symex" xmlns:wpg="http://schemas.microsoft.com/office/word/2010/wordprocessingGroup" xmlns:wpi="http://schemas.microsoft.com/office/word/2010/wordprocessingInk" xmlns:wne="http://schemas.microsoft.com/office/word/2006/wordml" xmlns:wps="http://schemas.microsoft.com/office/word/2010/wordprocessingShape" mc:Ignorable="w14 w15 w16se w16cid w16 w16cex w16sdtdh w16du wp14">
+<w:endnotes xmlns:wpc="http://schemas.microsoft.com/office/word/2010/wordprocessingCanvas" xmlns:cx="http://schemas.microsoft.com/office/drawing/2014/chartex" xmlns:cx1="http://schemas.microsoft.com/office/drawing/2015/9/8/chartex" xmlns:cx2="http://schemas.microsoft.com/office/drawing/2015/10/21/chartex" xmlns:cx3="http://schemas.microsoft.com/office/drawing/2016/5/9/chartex" xmlns:cx4="http://schemas.microsoft.com/office/drawing/2016/5/10/chartex" xmlns:cx5="http://schemas.microsoft.com/office/drawing/2016/5/11/chartex" xmlns:cx6="http://schemas.microsoft.com/office/drawing/2016/5/12/chartex" xmlns:cx7="http://schemas.microsoft.com/office/drawing/2016/5/13/chartex" xmlns:cx8="http://schemas.microsoft.com/office/drawing/2016/5/14/chartex" xmlns:mc="http://schemas.openxmlformats.org/markup-compatibility/2006" xmlns:aink="http://schemas.microsoft.com/office/drawing/2016/ink" xmlns:am3d="http://schemas.microsoft.com/office/drawing/2017/model3d" xmlns:o="urn:schemas-microsoft-com:office:office" xmlns:oel="http://schemas.microsoft.com/office/2019/extlst" xmlns:r="http://schemas.openxmlformats.org/officeDocument/2006/relationships" xmlns:m="http://schemas.openxmlformats.org/officeDocument/2006/math" xmlns:v="urn:schemas-microsoft-com:vml" xmlns:wp14="http://schemas.microsoft.com/office/word/2010/wordprocessingDrawing" xmlns:wp="http://schemas.openxmlformats.org/drawingml/2006/wordprocessingDrawing" xmlns:w10="urn:schemas-microsoft-com:office:word" xmlns:w="http://schemas.openxmlformats.org/wordprocessingml/2006/main" xmlns:w14="http://schemas.microsoft.com/office/word/2010/wordml" xmlns:w15="http://schemas.microsoft.com/office/word/2012/wordml" xmlns:w16cex="http://schemas.microsoft.com/office/word/2018/wordml/cex" xmlns:w16cid="http://schemas.microsoft.com/office/word/2016/wordml/cid" xmlns:w16="http://schemas.microsoft.com/office/word/2018/wordml" xmlns:w16du="http://schemas.microsoft.com/office/word/2023/wordml/word16du" xmlns:w16sdtdh="http://schemas.microsoft.com/office/word/2020/wordml/sdtdatahash" xmlns:w16sdtfl="http://schemas.microsoft.com/office/word/2024/wordml/sdtformatlock" xmlns:w16se="http://schemas.microsoft.com/office/word/2015/wordml/symex" xmlns:wpg="http://schemas.microsoft.com/office/word/2010/wordprocessingGroup" xmlns:wpi="http://schemas.microsoft.com/office/word/2010/wordprocessingInk" xmlns:wne="http://schemas.microsoft.com/office/word/2006/wordml" xmlns:wps="http://schemas.microsoft.com/office/word/2010/wordprocessingShape" mc:Ignorable="w14 w15 w16se w16cid w16 w16cex w16sdtdh w16sdtfl w16du wp14">
   <w:endnote w:type="separator" w:id="-1">
     <w:p>
       <w:pPr>
@@ -1809,7 +2432,7 @@
 </file>
 
 <file path=word/footer1.xml><?xml version="1.0" encoding="utf-8"?>
-<w:ftr xmlns:wpc="http://schemas.microsoft.com/office/word/2010/wordprocessingCanvas" xmlns:cx="http://schemas.microsoft.com/office/drawing/2014/chartex" xmlns:cx1="http://schemas.microsoft.com/office/drawing/2015/9/8/chartex" xmlns:cx2="http://schemas.microsoft.com/office/drawing/2015/10/21/chartex" xmlns:cx3="http://schemas.microsoft.com/office/drawing/2016/5/9/chartex" xmlns:cx4="http://schemas.microsoft.com/office/drawing/2016/5/10/chartex" xmlns:cx5="http://schemas.microsoft.com/office/drawing/2016/5/11/chartex" xmlns:cx6="http://schemas.microsoft.com/office/drawing/2016/5/12/chartex" xmlns:cx7="http://schemas.microsoft.com/office/drawing/2016/5/13/chartex" xmlns:cx8="http://schemas.microsoft.com/office/drawing/2016/5/14/chartex" xmlns:mc="http://schemas.openxmlformats.org/markup-compatibility/2006" xmlns:aink="http://schemas.microsoft.com/office/drawing/2016/ink" xmlns:am3d="http://schemas.microsoft.com/office/drawing/2017/model3d" xmlns:o="urn:schemas-microsoft-com:office:office" xmlns:oel="http://schemas.microsoft.com/office/2019/extlst" xmlns:r="http://schemas.openxmlformats.org/officeDocument/2006/relationships" xmlns:m="http://schemas.openxmlformats.org/officeDocument/2006/math" xmlns:v="urn:schemas-microsoft-com:vml" xmlns:wp14="http://schemas.microsoft.com/office/word/2010/wordprocessingDrawing" xmlns:wp="http://schemas.openxmlformats.org/drawingml/2006/wordprocessingDrawing" xmlns:w10="urn:schemas-microsoft-com:office:word" xmlns:w="http://schemas.openxmlformats.org/wordprocessingml/2006/main" xmlns:w14="http://schemas.microsoft.com/office/word/2010/wordml" xmlns:w15="http://schemas.microsoft.com/office/word/2012/wordml" xmlns:w16cex="http://schemas.microsoft.com/office/word/2018/wordml/cex" xmlns:w16cid="http://schemas.microsoft.com/office/word/2016/wordml/cid" xmlns:w16="http://schemas.microsoft.com/office/word/2018/wordml" xmlns:w16du="http://schemas.microsoft.com/office/word/2023/wordml/word16du" xmlns:w16sdtdh="http://schemas.microsoft.com/office/word/2020/wordml/sdtdatahash" xmlns:w16se="http://schemas.microsoft.com/office/word/2015/wordml/symex" xmlns:wpg="http://schemas.microsoft.com/office/word/2010/wordprocessingGroup" xmlns:wpi="http://schemas.microsoft.com/office/word/2010/wordprocessingInk" xmlns:wne="http://schemas.microsoft.com/office/word/2006/wordml" xmlns:wps="http://schemas.microsoft.com/office/word/2010/wordprocessingShape" mc:Ignorable="w14 w15 w16se w16cid w16 w16cex w16sdtdh w16du wp14">
+<w:ftr xmlns:wpc="http://schemas.microsoft.com/office/word/2010/wordprocessingCanvas" xmlns:cx="http://schemas.microsoft.com/office/drawing/2014/chartex" xmlns:cx1="http://schemas.microsoft.com/office/drawing/2015/9/8/chartex" xmlns:cx2="http://schemas.microsoft.com/office/drawing/2015/10/21/chartex" xmlns:cx3="http://schemas.microsoft.com/office/drawing/2016/5/9/chartex" xmlns:cx4="http://schemas.microsoft.com/office/drawing/2016/5/10/chartex" xmlns:cx5="http://schemas.microsoft.com/office/drawing/2016/5/11/chartex" xmlns:cx6="http://schemas.microsoft.com/office/drawing/2016/5/12/chartex" xmlns:cx7="http://schemas.microsoft.com/office/drawing/2016/5/13/chartex" xmlns:cx8="http://schemas.microsoft.com/office/drawing/2016/5/14/chartex" xmlns:mc="http://schemas.openxmlformats.org/markup-compatibility/2006" xmlns:aink="http://schemas.microsoft.com/office/drawing/2016/ink" xmlns:am3d="http://schemas.microsoft.com/office/drawing/2017/model3d" xmlns:o="urn:schemas-microsoft-com:office:office" xmlns:oel="http://schemas.microsoft.com/office/2019/extlst" xmlns:r="http://schemas.openxmlformats.org/officeDocument/2006/relationships" xmlns:m="http://schemas.openxmlformats.org/officeDocument/2006/math" xmlns:v="urn:schemas-microsoft-com:vml" xmlns:wp14="http://schemas.microsoft.com/office/word/2010/wordprocessingDrawing" xmlns:wp="http://schemas.openxmlformats.org/drawingml/2006/wordprocessingDrawing" xmlns:w10="urn:schemas-microsoft-com:office:word" xmlns:w="http://schemas.openxmlformats.org/wordprocessingml/2006/main" xmlns:w14="http://schemas.microsoft.com/office/word/2010/wordml" xmlns:w15="http://schemas.microsoft.com/office/word/2012/wordml" xmlns:w16cex="http://schemas.microsoft.com/office/word/2018/wordml/cex" xmlns:w16cid="http://schemas.microsoft.com/office/word/2016/wordml/cid" xmlns:w16="http://schemas.microsoft.com/office/word/2018/wordml" xmlns:w16du="http://schemas.microsoft.com/office/word/2023/wordml/word16du" xmlns:w16sdtdh="http://schemas.microsoft.com/office/word/2020/wordml/sdtdatahash" xmlns:w16sdtfl="http://schemas.microsoft.com/office/word/2024/wordml/sdtformatlock" xmlns:w16se="http://schemas.microsoft.com/office/word/2015/wordml/symex" xmlns:wpg="http://schemas.microsoft.com/office/word/2010/wordprocessingGroup" xmlns:wpi="http://schemas.microsoft.com/office/word/2010/wordprocessingInk" xmlns:wne="http://schemas.microsoft.com/office/word/2006/wordml" xmlns:wps="http://schemas.microsoft.com/office/word/2010/wordprocessingShape" mc:Ignorable="w14 w15 w16se w16cid w16 w16cex w16sdtdh w16sdtfl w16du wp14">
   <w:sdt>
     <w:sdtPr>
       <w:id w:val="1448973029"/>
@@ -2055,7 +2678,7 @@
 </file>
 
 <file path=word/footnotes.xml><?xml version="1.0" encoding="utf-8"?>
-<w:footnotes xmlns:wpc="http://schemas.microsoft.com/office/word/2010/wordprocessingCanvas" xmlns:cx="http://schemas.microsoft.com/office/drawing/2014/chartex" xmlns:cx1="http://schemas.microsoft.com/office/drawing/2015/9/8/chartex" xmlns:cx2="http://schemas.microsoft.com/office/drawing/2015/10/21/chartex" xmlns:cx3="http://schemas.microsoft.com/office/drawing/2016/5/9/chartex" xmlns:cx4="http://schemas.microsoft.com/office/drawing/2016/5/10/chartex" xmlns:cx5="http://schemas.microsoft.com/office/drawing/2016/5/11/chartex" xmlns:cx6="http://schemas.microsoft.com/office/drawing/2016/5/12/chartex" xmlns:cx7="http://schemas.microsoft.com/office/drawing/2016/5/13/chartex" xmlns:cx8="http://schemas.microsoft.com/office/drawing/2016/5/14/chartex" xmlns:mc="http://schemas.openxmlformats.org/markup-compatibility/2006" xmlns:aink="http://schemas.microsoft.com/office/drawing/2016/ink" xmlns:am3d="http://schemas.microsoft.com/office/drawing/2017/model3d" xmlns:o="urn:schemas-microsoft-com:office:office" xmlns:oel="http://schemas.microsoft.com/office/2019/extlst" xmlns:r="http://schemas.openxmlformats.org/officeDocument/2006/relationships" xmlns:m="http://schemas.openxmlformats.org/officeDocument/2006/math" xmlns:v="urn:schemas-microsoft-com:vml" xmlns:wp14="http://schemas.microsoft.com/office/word/2010/wordprocessingDrawing" xmlns:wp="http://schemas.openxmlformats.org/drawingml/2006/wordprocessingDrawing" xmlns:w10="urn:schemas-microsoft-com:office:word" xmlns:w="http://schemas.openxmlformats.org/wordprocessingml/2006/main" xmlns:w14="http://schemas.microsoft.com/office/word/2010/wordml" xmlns:w15="http://schemas.microsoft.com/office/word/2012/wordml" xmlns:w16cex="http://schemas.microsoft.com/office/word/2018/wordml/cex" xmlns:w16cid="http://schemas.microsoft.com/office/word/2016/wordml/cid" xmlns:w16="http://schemas.microsoft.com/office/word/2018/wordml" xmlns:w16du="http://schemas.microsoft.com/office/word/2023/wordml/word16du" xmlns:w16sdtdh="http://schemas.microsoft.com/office/word/2020/wordml/sdtdatahash" xmlns:w16se="http://schemas.microsoft.com/office/word/2015/wordml/symex" xmlns:wpg="http://schemas.microsoft.com/office/word/2010/wordprocessingGroup" xmlns:wpi="http://schemas.microsoft.com/office/word/2010/wordprocessingInk" xmlns:wne="http://schemas.microsoft.com/office/word/2006/wordml" xmlns:wps="http://schemas.microsoft.com/office/word/2010/wordprocessingShape" mc:Ignorable="w14 w15 w16se w16cid w16 w16cex w16sdtdh w16du wp14">
+<w:footnotes xmlns:wpc="http://schemas.microsoft.com/office/word/2010/wordprocessingCanvas" xmlns:cx="http://schemas.microsoft.com/office/drawing/2014/chartex" xmlns:cx1="http://schemas.microsoft.com/office/drawing/2015/9/8/chartex" xmlns:cx2="http://schemas.microsoft.com/office/drawing/2015/10/21/chartex" xmlns:cx3="http://schemas.microsoft.com/office/drawing/2016/5/9/chartex" xmlns:cx4="http://schemas.microsoft.com/office/drawing/2016/5/10/chartex" xmlns:cx5="http://schemas.microsoft.com/office/drawing/2016/5/11/chartex" xmlns:cx6="http://schemas.microsoft.com/office/drawing/2016/5/12/chartex" xmlns:cx7="http://schemas.microsoft.com/office/drawing/2016/5/13/chartex" xmlns:cx8="http://schemas.microsoft.com/office/drawing/2016/5/14/chartex" xmlns:mc="http://schemas.openxmlformats.org/markup-compatibility/2006" xmlns:aink="http://schemas.microsoft.com/office/drawing/2016/ink" xmlns:am3d="http://schemas.microsoft.com/office/drawing/2017/model3d" xmlns:o="urn:schemas-microsoft-com:office:office" xmlns:oel="http://schemas.microsoft.com/office/2019/extlst" xmlns:r="http://schemas.openxmlformats.org/officeDocument/2006/relationships" xmlns:m="http://schemas.openxmlformats.org/officeDocument/2006/math" xmlns:v="urn:schemas-microsoft-com:vml" xmlns:wp14="http://schemas.microsoft.com/office/word/2010/wordprocessingDrawing" xmlns:wp="http://schemas.openxmlformats.org/drawingml/2006/wordprocessingDrawing" xmlns:w10="urn:schemas-microsoft-com:office:word" xmlns:w="http://schemas.openxmlformats.org/wordprocessingml/2006/main" xmlns:w14="http://schemas.microsoft.com/office/word/2010/wordml" xmlns:w15="http://schemas.microsoft.com/office/word/2012/wordml" xmlns:w16cex="http://schemas.microsoft.com/office/word/2018/wordml/cex" xmlns:w16cid="http://schemas.microsoft.com/office/word/2016/wordml/cid" xmlns:w16="http://schemas.microsoft.com/office/word/2018/wordml" xmlns:w16du="http://schemas.microsoft.com/office/word/2023/wordml/word16du" xmlns:w16sdtdh="http://schemas.microsoft.com/office/word/2020/wordml/sdtdatahash" xmlns:w16sdtfl="http://schemas.microsoft.com/office/word/2024/wordml/sdtformatlock" xmlns:w16se="http://schemas.microsoft.com/office/word/2015/wordml/symex" xmlns:wpg="http://schemas.microsoft.com/office/word/2010/wordprocessingGroup" xmlns:wpi="http://schemas.microsoft.com/office/word/2010/wordprocessingInk" xmlns:wne="http://schemas.microsoft.com/office/word/2006/wordml" xmlns:wps="http://schemas.microsoft.com/office/word/2010/wordprocessingShape" mc:Ignorable="w14 w15 w16se w16cid w16 w16cex w16sdtdh w16sdtfl w16du wp14">
   <w:footnote w:type="separator" w:id="-1">
     <w:p>
       <w:pPr>
@@ -2080,7 +2703,7 @@
 </file>
 
 <file path=word/numbering.xml><?xml version="1.0" encoding="utf-8"?>
-<w:numbering xmlns:wpc="http://schemas.microsoft.com/office/word/2010/wordprocessingCanvas" xmlns:cx="http://schemas.microsoft.com/office/drawing/2014/chartex" xmlns:cx1="http://schemas.microsoft.com/office/drawing/2015/9/8/chartex" xmlns:cx2="http://schemas.microsoft.com/office/drawing/2015/10/21/chartex" xmlns:cx3="http://schemas.microsoft.com/office/drawing/2016/5/9/chartex" xmlns:cx4="http://schemas.microsoft.com/office/drawing/2016/5/10/chartex" xmlns:cx5="http://schemas.microsoft.com/office/drawing/2016/5/11/chartex" xmlns:cx6="http://schemas.microsoft.com/office/drawing/2016/5/12/chartex" xmlns:cx7="http://schemas.microsoft.com/office/drawing/2016/5/13/chartex" xmlns:cx8="http://schemas.microsoft.com/office/drawing/2016/5/14/chartex" xmlns:mc="http://schemas.openxmlformats.org/markup-compatibility/2006" xmlns:aink="http://schemas.microsoft.com/office/drawing/2016/ink" xmlns:am3d="http://schemas.microsoft.com/office/drawing/2017/model3d" xmlns:o="urn:schemas-microsoft-com:office:office" xmlns:oel="http://schemas.microsoft.com/office/2019/extlst" xmlns:r="http://schemas.openxmlformats.org/officeDocument/2006/relationships" xmlns:m="http://schemas.openxmlformats.org/officeDocument/2006/math" xmlns:v="urn:schemas-microsoft-com:vml" xmlns:wp14="http://schemas.microsoft.com/office/word/2010/wordprocessingDrawing" xmlns:wp="http://schemas.openxmlformats.org/drawingml/2006/wordprocessingDrawing" xmlns:w10="urn:schemas-microsoft-com:office:word" xmlns:w="http://schemas.openxmlformats.org/wordprocessingml/2006/main" xmlns:w14="http://schemas.microsoft.com/office/word/2010/wordml" xmlns:w15="http://schemas.microsoft.com/office/word/2012/wordml" xmlns:w16cex="http://schemas.microsoft.com/office/word/2018/wordml/cex" xmlns:w16cid="http://schemas.microsoft.com/office/word/2016/wordml/cid" xmlns:w16="http://schemas.microsoft.com/office/word/2018/wordml" xmlns:w16du="http://schemas.microsoft.com/office/word/2023/wordml/word16du" xmlns:w16sdtdh="http://schemas.microsoft.com/office/word/2020/wordml/sdtdatahash" xmlns:w16se="http://schemas.microsoft.com/office/word/2015/wordml/symex" xmlns:wpg="http://schemas.microsoft.com/office/word/2010/wordprocessingGroup" xmlns:wpi="http://schemas.microsoft.com/office/word/2010/wordprocessingInk" xmlns:wne="http://schemas.microsoft.com/office/word/2006/wordml" xmlns:wps="http://schemas.microsoft.com/office/word/2010/wordprocessingShape" mc:Ignorable="w14 w15 w16se w16cid w16 w16cex w16sdtdh w16du wp14">
+<w:numbering xmlns:wpc="http://schemas.microsoft.com/office/word/2010/wordprocessingCanvas" xmlns:cx="http://schemas.microsoft.com/office/drawing/2014/chartex" xmlns:cx1="http://schemas.microsoft.com/office/drawing/2015/9/8/chartex" xmlns:cx2="http://schemas.microsoft.com/office/drawing/2015/10/21/chartex" xmlns:cx3="http://schemas.microsoft.com/office/drawing/2016/5/9/chartex" xmlns:cx4="http://schemas.microsoft.com/office/drawing/2016/5/10/chartex" xmlns:cx5="http://schemas.microsoft.com/office/drawing/2016/5/11/chartex" xmlns:cx6="http://schemas.microsoft.com/office/drawing/2016/5/12/chartex" xmlns:cx7="http://schemas.microsoft.com/office/drawing/2016/5/13/chartex" xmlns:cx8="http://schemas.microsoft.com/office/drawing/2016/5/14/chartex" xmlns:mc="http://schemas.openxmlformats.org/markup-compatibility/2006" xmlns:aink="http://schemas.microsoft.com/office/drawing/2016/ink" xmlns:am3d="http://schemas.microsoft.com/office/drawing/2017/model3d" xmlns:o="urn:schemas-microsoft-com:office:office" xmlns:oel="http://schemas.microsoft.com/office/2019/extlst" xmlns:r="http://schemas.openxmlformats.org/officeDocument/2006/relationships" xmlns:m="http://schemas.openxmlformats.org/officeDocument/2006/math" xmlns:v="urn:schemas-microsoft-com:vml" xmlns:wp14="http://schemas.microsoft.com/office/word/2010/wordprocessingDrawing" xmlns:wp="http://schemas.openxmlformats.org/drawingml/2006/wordprocessingDrawing" xmlns:w10="urn:schemas-microsoft-com:office:word" xmlns:w="http://schemas.openxmlformats.org/wordprocessingml/2006/main" xmlns:w14="http://schemas.microsoft.com/office/word/2010/wordml" xmlns:w15="http://schemas.microsoft.com/office/word/2012/wordml" xmlns:w16cex="http://schemas.microsoft.com/office/word/2018/wordml/cex" xmlns:w16cid="http://schemas.microsoft.com/office/word/2016/wordml/cid" xmlns:w16="http://schemas.microsoft.com/office/word/2018/wordml" xmlns:w16du="http://schemas.microsoft.com/office/word/2023/wordml/word16du" xmlns:w16sdtdh="http://schemas.microsoft.com/office/word/2020/wordml/sdtdatahash" xmlns:w16sdtfl="http://schemas.microsoft.com/office/word/2024/wordml/sdtformatlock" xmlns:w16se="http://schemas.microsoft.com/office/word/2015/wordml/symex" xmlns:wpg="http://schemas.microsoft.com/office/word/2010/wordprocessingGroup" xmlns:wpi="http://schemas.microsoft.com/office/word/2010/wordprocessingInk" xmlns:wne="http://schemas.microsoft.com/office/word/2006/wordml" xmlns:wps="http://schemas.microsoft.com/office/word/2010/wordprocessingShape" mc:Ignorable="w14 w15 w16se w16cid w16 w16cex w16sdtdh w16sdtfl w16du wp14">
   <w:abstractNum w:abstractNumId="0" w15:restartNumberingAfterBreak="0">
     <w:nsid w:val="0FD3456D"/>
     <w:multiLevelType w:val="hybridMultilevel"/>
@@ -2195,6 +2818,119 @@
     </w:lvl>
   </w:abstractNum>
   <w:abstractNum w:abstractNumId="1" w15:restartNumberingAfterBreak="0">
+    <w:nsid w:val="255732CA"/>
+    <w:multiLevelType w:val="hybridMultilevel"/>
+    <w:tmpl w:val="507298D8"/>
+    <w:lvl w:ilvl="0" w:tplc="04100001">
+      <w:start w:val="1"/>
+      <w:numFmt w:val="bullet"/>
+      <w:lvlText w:val=""/>
+      <w:lvlJc w:val="left"/>
+      <w:pPr>
+        <w:ind w:left="720" w:hanging="360"/>
+      </w:pPr>
+      <w:rPr>
+        <w:rFonts w:ascii="Symbol" w:hAnsi="Symbol" w:hint="default"/>
+      </w:rPr>
+    </w:lvl>
+    <w:lvl w:ilvl="1" w:tplc="04100003" w:tentative="1">
+      <w:start w:val="1"/>
+      <w:numFmt w:val="bullet"/>
+      <w:lvlText w:val="o"/>
+      <w:lvlJc w:val="left"/>
+      <w:pPr>
+        <w:ind w:left="1440" w:hanging="360"/>
+      </w:pPr>
+      <w:rPr>
+        <w:rFonts w:ascii="Courier New" w:hAnsi="Courier New" w:cs="Courier New" w:hint="default"/>
+      </w:rPr>
+    </w:lvl>
+    <w:lvl w:ilvl="2" w:tplc="04100005" w:tentative="1">
+      <w:start w:val="1"/>
+      <w:numFmt w:val="bullet"/>
+      <w:lvlText w:val=""/>
+      <w:lvlJc w:val="left"/>
+      <w:pPr>
+        <w:ind w:left="2160" w:hanging="360"/>
+      </w:pPr>
+      <w:rPr>
+        <w:rFonts w:ascii="Wingdings" w:hAnsi="Wingdings" w:hint="default"/>
+      </w:rPr>
+    </w:lvl>
+    <w:lvl w:ilvl="3" w:tplc="04100001" w:tentative="1">
+      <w:start w:val="1"/>
+      <w:numFmt w:val="bullet"/>
+      <w:lvlText w:val=""/>
+      <w:lvlJc w:val="left"/>
+      <w:pPr>
+        <w:ind w:left="2880" w:hanging="360"/>
+      </w:pPr>
+      <w:rPr>
+        <w:rFonts w:ascii="Symbol" w:hAnsi="Symbol" w:hint="default"/>
+      </w:rPr>
+    </w:lvl>
+    <w:lvl w:ilvl="4" w:tplc="04100003" w:tentative="1">
+      <w:start w:val="1"/>
+      <w:numFmt w:val="bullet"/>
+      <w:lvlText w:val="o"/>
+      <w:lvlJc w:val="left"/>
+      <w:pPr>
+        <w:ind w:left="3600" w:hanging="360"/>
+      </w:pPr>
+      <w:rPr>
+        <w:rFonts w:ascii="Courier New" w:hAnsi="Courier New" w:cs="Courier New" w:hint="default"/>
+      </w:rPr>
+    </w:lvl>
+    <w:lvl w:ilvl="5" w:tplc="04100005" w:tentative="1">
+      <w:start w:val="1"/>
+      <w:numFmt w:val="bullet"/>
+      <w:lvlText w:val=""/>
+      <w:lvlJc w:val="left"/>
+      <w:pPr>
+        <w:ind w:left="4320" w:hanging="360"/>
+      </w:pPr>
+      <w:rPr>
+        <w:rFonts w:ascii="Wingdings" w:hAnsi="Wingdings" w:hint="default"/>
+      </w:rPr>
+    </w:lvl>
+    <w:lvl w:ilvl="6" w:tplc="04100001" w:tentative="1">
+      <w:start w:val="1"/>
+      <w:numFmt w:val="bullet"/>
+      <w:lvlText w:val=""/>
+      <w:lvlJc w:val="left"/>
+      <w:pPr>
+        <w:ind w:left="5040" w:hanging="360"/>
+      </w:pPr>
+      <w:rPr>
+        <w:rFonts w:ascii="Symbol" w:hAnsi="Symbol" w:hint="default"/>
+      </w:rPr>
+    </w:lvl>
+    <w:lvl w:ilvl="7" w:tplc="04100003" w:tentative="1">
+      <w:start w:val="1"/>
+      <w:numFmt w:val="bullet"/>
+      <w:lvlText w:val="o"/>
+      <w:lvlJc w:val="left"/>
+      <w:pPr>
+        <w:ind w:left="5760" w:hanging="360"/>
+      </w:pPr>
+      <w:rPr>
+        <w:rFonts w:ascii="Courier New" w:hAnsi="Courier New" w:cs="Courier New" w:hint="default"/>
+      </w:rPr>
+    </w:lvl>
+    <w:lvl w:ilvl="8" w:tplc="04100005" w:tentative="1">
+      <w:start w:val="1"/>
+      <w:numFmt w:val="bullet"/>
+      <w:lvlText w:val=""/>
+      <w:lvlJc w:val="left"/>
+      <w:pPr>
+        <w:ind w:left="6480" w:hanging="360"/>
+      </w:pPr>
+      <w:rPr>
+        <w:rFonts w:ascii="Wingdings" w:hAnsi="Wingdings" w:hint="default"/>
+      </w:rPr>
+    </w:lvl>
+  </w:abstractNum>
+  <w:abstractNum w:abstractNumId="2" w15:restartNumberingAfterBreak="0">
     <w:nsid w:val="325A6AE7"/>
     <w:multiLevelType w:val="hybridMultilevel"/>
     <w:tmpl w:val="B7DE75B6"/>
@@ -2307,7 +3043,345 @@
       </w:rPr>
     </w:lvl>
   </w:abstractNum>
-  <w:abstractNum w:abstractNumId="2" w15:restartNumberingAfterBreak="0">
+  <w:abstractNum w:abstractNumId="3" w15:restartNumberingAfterBreak="0">
+    <w:nsid w:val="3CC054CC"/>
+    <w:multiLevelType w:val="hybridMultilevel"/>
+    <w:tmpl w:val="2336567C"/>
+    <w:lvl w:ilvl="0" w:tplc="04100001">
+      <w:start w:val="1"/>
+      <w:numFmt w:val="bullet"/>
+      <w:lvlText w:val=""/>
+      <w:lvlJc w:val="left"/>
+      <w:pPr>
+        <w:ind w:left="720" w:hanging="360"/>
+      </w:pPr>
+      <w:rPr>
+        <w:rFonts w:ascii="Symbol" w:hAnsi="Symbol" w:hint="default"/>
+      </w:rPr>
+    </w:lvl>
+    <w:lvl w:ilvl="1" w:tplc="04100003" w:tentative="1">
+      <w:start w:val="1"/>
+      <w:numFmt w:val="bullet"/>
+      <w:lvlText w:val="o"/>
+      <w:lvlJc w:val="left"/>
+      <w:pPr>
+        <w:ind w:left="1440" w:hanging="360"/>
+      </w:pPr>
+      <w:rPr>
+        <w:rFonts w:ascii="Courier New" w:hAnsi="Courier New" w:cs="Courier New" w:hint="default"/>
+      </w:rPr>
+    </w:lvl>
+    <w:lvl w:ilvl="2" w:tplc="04100005" w:tentative="1">
+      <w:start w:val="1"/>
+      <w:numFmt w:val="bullet"/>
+      <w:lvlText w:val=""/>
+      <w:lvlJc w:val="left"/>
+      <w:pPr>
+        <w:ind w:left="2160" w:hanging="360"/>
+      </w:pPr>
+      <w:rPr>
+        <w:rFonts w:ascii="Wingdings" w:hAnsi="Wingdings" w:hint="default"/>
+      </w:rPr>
+    </w:lvl>
+    <w:lvl w:ilvl="3" w:tplc="04100001" w:tentative="1">
+      <w:start w:val="1"/>
+      <w:numFmt w:val="bullet"/>
+      <w:lvlText w:val=""/>
+      <w:lvlJc w:val="left"/>
+      <w:pPr>
+        <w:ind w:left="2880" w:hanging="360"/>
+      </w:pPr>
+      <w:rPr>
+        <w:rFonts w:ascii="Symbol" w:hAnsi="Symbol" w:hint="default"/>
+      </w:rPr>
+    </w:lvl>
+    <w:lvl w:ilvl="4" w:tplc="04100003" w:tentative="1">
+      <w:start w:val="1"/>
+      <w:numFmt w:val="bullet"/>
+      <w:lvlText w:val="o"/>
+      <w:lvlJc w:val="left"/>
+      <w:pPr>
+        <w:ind w:left="3600" w:hanging="360"/>
+      </w:pPr>
+      <w:rPr>
+        <w:rFonts w:ascii="Courier New" w:hAnsi="Courier New" w:cs="Courier New" w:hint="default"/>
+      </w:rPr>
+    </w:lvl>
+    <w:lvl w:ilvl="5" w:tplc="04100005" w:tentative="1">
+      <w:start w:val="1"/>
+      <w:numFmt w:val="bullet"/>
+      <w:lvlText w:val=""/>
+      <w:lvlJc w:val="left"/>
+      <w:pPr>
+        <w:ind w:left="4320" w:hanging="360"/>
+      </w:pPr>
+      <w:rPr>
+        <w:rFonts w:ascii="Wingdings" w:hAnsi="Wingdings" w:hint="default"/>
+      </w:rPr>
+    </w:lvl>
+    <w:lvl w:ilvl="6" w:tplc="04100001" w:tentative="1">
+      <w:start w:val="1"/>
+      <w:numFmt w:val="bullet"/>
+      <w:lvlText w:val=""/>
+      <w:lvlJc w:val="left"/>
+      <w:pPr>
+        <w:ind w:left="5040" w:hanging="360"/>
+      </w:pPr>
+      <w:rPr>
+        <w:rFonts w:ascii="Symbol" w:hAnsi="Symbol" w:hint="default"/>
+      </w:rPr>
+    </w:lvl>
+    <w:lvl w:ilvl="7" w:tplc="04100003" w:tentative="1">
+      <w:start w:val="1"/>
+      <w:numFmt w:val="bullet"/>
+      <w:lvlText w:val="o"/>
+      <w:lvlJc w:val="left"/>
+      <w:pPr>
+        <w:ind w:left="5760" w:hanging="360"/>
+      </w:pPr>
+      <w:rPr>
+        <w:rFonts w:ascii="Courier New" w:hAnsi="Courier New" w:cs="Courier New" w:hint="default"/>
+      </w:rPr>
+    </w:lvl>
+    <w:lvl w:ilvl="8" w:tplc="04100005" w:tentative="1">
+      <w:start w:val="1"/>
+      <w:numFmt w:val="bullet"/>
+      <w:lvlText w:val=""/>
+      <w:lvlJc w:val="left"/>
+      <w:pPr>
+        <w:ind w:left="6480" w:hanging="360"/>
+      </w:pPr>
+      <w:rPr>
+        <w:rFonts w:ascii="Wingdings" w:hAnsi="Wingdings" w:hint="default"/>
+      </w:rPr>
+    </w:lvl>
+  </w:abstractNum>
+  <w:abstractNum w:abstractNumId="4" w15:restartNumberingAfterBreak="0">
+    <w:nsid w:val="454240B6"/>
+    <w:multiLevelType w:val="hybridMultilevel"/>
+    <w:tmpl w:val="AD181F16"/>
+    <w:lvl w:ilvl="0" w:tplc="04100001">
+      <w:start w:val="1"/>
+      <w:numFmt w:val="bullet"/>
+      <w:lvlText w:val=""/>
+      <w:lvlJc w:val="left"/>
+      <w:pPr>
+        <w:ind w:left="720" w:hanging="360"/>
+      </w:pPr>
+      <w:rPr>
+        <w:rFonts w:ascii="Symbol" w:hAnsi="Symbol" w:hint="default"/>
+      </w:rPr>
+    </w:lvl>
+    <w:lvl w:ilvl="1" w:tplc="10D4170A">
+      <w:numFmt w:val="bullet"/>
+      <w:lvlText w:val="•"/>
+      <w:lvlJc w:val="left"/>
+      <w:pPr>
+        <w:ind w:left="1440" w:hanging="360"/>
+      </w:pPr>
+      <w:rPr>
+        <w:rFonts w:ascii="Calibri" w:eastAsiaTheme="minorHAnsi" w:hAnsi="Calibri" w:cs="Calibri" w:hint="default"/>
+      </w:rPr>
+    </w:lvl>
+    <w:lvl w:ilvl="2" w:tplc="04100005" w:tentative="1">
+      <w:start w:val="1"/>
+      <w:numFmt w:val="bullet"/>
+      <w:lvlText w:val=""/>
+      <w:lvlJc w:val="left"/>
+      <w:pPr>
+        <w:ind w:left="2160" w:hanging="360"/>
+      </w:pPr>
+      <w:rPr>
+        <w:rFonts w:ascii="Wingdings" w:hAnsi="Wingdings" w:hint="default"/>
+      </w:rPr>
+    </w:lvl>
+    <w:lvl w:ilvl="3" w:tplc="04100001" w:tentative="1">
+      <w:start w:val="1"/>
+      <w:numFmt w:val="bullet"/>
+      <w:lvlText w:val=""/>
+      <w:lvlJc w:val="left"/>
+      <w:pPr>
+        <w:ind w:left="2880" w:hanging="360"/>
+      </w:pPr>
+      <w:rPr>
+        <w:rFonts w:ascii="Symbol" w:hAnsi="Symbol" w:hint="default"/>
+      </w:rPr>
+    </w:lvl>
+    <w:lvl w:ilvl="4" w:tplc="04100003" w:tentative="1">
+      <w:start w:val="1"/>
+      <w:numFmt w:val="bullet"/>
+      <w:lvlText w:val="o"/>
+      <w:lvlJc w:val="left"/>
+      <w:pPr>
+        <w:ind w:left="3600" w:hanging="360"/>
+      </w:pPr>
+      <w:rPr>
+        <w:rFonts w:ascii="Courier New" w:hAnsi="Courier New" w:cs="Courier New" w:hint="default"/>
+      </w:rPr>
+    </w:lvl>
+    <w:lvl w:ilvl="5" w:tplc="04100005" w:tentative="1">
+      <w:start w:val="1"/>
+      <w:numFmt w:val="bullet"/>
+      <w:lvlText w:val=""/>
+      <w:lvlJc w:val="left"/>
+      <w:pPr>
+        <w:ind w:left="4320" w:hanging="360"/>
+      </w:pPr>
+      <w:rPr>
+        <w:rFonts w:ascii="Wingdings" w:hAnsi="Wingdings" w:hint="default"/>
+      </w:rPr>
+    </w:lvl>
+    <w:lvl w:ilvl="6" w:tplc="04100001" w:tentative="1">
+      <w:start w:val="1"/>
+      <w:numFmt w:val="bullet"/>
+      <w:lvlText w:val=""/>
+      <w:lvlJc w:val="left"/>
+      <w:pPr>
+        <w:ind w:left="5040" w:hanging="360"/>
+      </w:pPr>
+      <w:rPr>
+        <w:rFonts w:ascii="Symbol" w:hAnsi="Symbol" w:hint="default"/>
+      </w:rPr>
+    </w:lvl>
+    <w:lvl w:ilvl="7" w:tplc="04100003" w:tentative="1">
+      <w:start w:val="1"/>
+      <w:numFmt w:val="bullet"/>
+      <w:lvlText w:val="o"/>
+      <w:lvlJc w:val="left"/>
+      <w:pPr>
+        <w:ind w:left="5760" w:hanging="360"/>
+      </w:pPr>
+      <w:rPr>
+        <w:rFonts w:ascii="Courier New" w:hAnsi="Courier New" w:cs="Courier New" w:hint="default"/>
+      </w:rPr>
+    </w:lvl>
+    <w:lvl w:ilvl="8" w:tplc="04100005" w:tentative="1">
+      <w:start w:val="1"/>
+      <w:numFmt w:val="bullet"/>
+      <w:lvlText w:val=""/>
+      <w:lvlJc w:val="left"/>
+      <w:pPr>
+        <w:ind w:left="6480" w:hanging="360"/>
+      </w:pPr>
+      <w:rPr>
+        <w:rFonts w:ascii="Wingdings" w:hAnsi="Wingdings" w:hint="default"/>
+      </w:rPr>
+    </w:lvl>
+  </w:abstractNum>
+  <w:abstractNum w:abstractNumId="5" w15:restartNumberingAfterBreak="0">
+    <w:nsid w:val="49CF4CBC"/>
+    <w:multiLevelType w:val="hybridMultilevel"/>
+    <w:tmpl w:val="263050B2"/>
+    <w:lvl w:ilvl="0" w:tplc="04100001">
+      <w:start w:val="1"/>
+      <w:numFmt w:val="bullet"/>
+      <w:lvlText w:val=""/>
+      <w:lvlJc w:val="left"/>
+      <w:pPr>
+        <w:ind w:left="720" w:hanging="360"/>
+      </w:pPr>
+      <w:rPr>
+        <w:rFonts w:ascii="Symbol" w:hAnsi="Symbol" w:hint="default"/>
+      </w:rPr>
+    </w:lvl>
+    <w:lvl w:ilvl="1" w:tplc="04100003" w:tentative="1">
+      <w:start w:val="1"/>
+      <w:numFmt w:val="bullet"/>
+      <w:lvlText w:val="o"/>
+      <w:lvlJc w:val="left"/>
+      <w:pPr>
+        <w:ind w:left="1440" w:hanging="360"/>
+      </w:pPr>
+      <w:rPr>
+        <w:rFonts w:ascii="Courier New" w:hAnsi="Courier New" w:cs="Courier New" w:hint="default"/>
+      </w:rPr>
+    </w:lvl>
+    <w:lvl w:ilvl="2" w:tplc="04100005" w:tentative="1">
+      <w:start w:val="1"/>
+      <w:numFmt w:val="bullet"/>
+      <w:lvlText w:val=""/>
+      <w:lvlJc w:val="left"/>
+      <w:pPr>
+        <w:ind w:left="2160" w:hanging="360"/>
+      </w:pPr>
+      <w:rPr>
+        <w:rFonts w:ascii="Wingdings" w:hAnsi="Wingdings" w:hint="default"/>
+      </w:rPr>
+    </w:lvl>
+    <w:lvl w:ilvl="3" w:tplc="04100001" w:tentative="1">
+      <w:start w:val="1"/>
+      <w:numFmt w:val="bullet"/>
+      <w:lvlText w:val=""/>
+      <w:lvlJc w:val="left"/>
+      <w:pPr>
+        <w:ind w:left="2880" w:hanging="360"/>
+      </w:pPr>
+      <w:rPr>
+        <w:rFonts w:ascii="Symbol" w:hAnsi="Symbol" w:hint="default"/>
+      </w:rPr>
+    </w:lvl>
+    <w:lvl w:ilvl="4" w:tplc="04100003" w:tentative="1">
+      <w:start w:val="1"/>
+      <w:numFmt w:val="bullet"/>
+      <w:lvlText w:val="o"/>
+      <w:lvlJc w:val="left"/>
+      <w:pPr>
+        <w:ind w:left="3600" w:hanging="360"/>
+      </w:pPr>
+      <w:rPr>
+        <w:rFonts w:ascii="Courier New" w:hAnsi="Courier New" w:cs="Courier New" w:hint="default"/>
+      </w:rPr>
+    </w:lvl>
+    <w:lvl w:ilvl="5" w:tplc="04100005" w:tentative="1">
+      <w:start w:val="1"/>
+      <w:numFmt w:val="bullet"/>
+      <w:lvlText w:val=""/>
+      <w:lvlJc w:val="left"/>
+      <w:pPr>
+        <w:ind w:left="4320" w:hanging="360"/>
+      </w:pPr>
+      <w:rPr>
+        <w:rFonts w:ascii="Wingdings" w:hAnsi="Wingdings" w:hint="default"/>
+      </w:rPr>
+    </w:lvl>
+    <w:lvl w:ilvl="6" w:tplc="04100001" w:tentative="1">
+      <w:start w:val="1"/>
+      <w:numFmt w:val="bullet"/>
+      <w:lvlText w:val=""/>
+      <w:lvlJc w:val="left"/>
+      <w:pPr>
+        <w:ind w:left="5040" w:hanging="360"/>
+      </w:pPr>
+      <w:rPr>
+        <w:rFonts w:ascii="Symbol" w:hAnsi="Symbol" w:hint="default"/>
+      </w:rPr>
+    </w:lvl>
+    <w:lvl w:ilvl="7" w:tplc="04100003" w:tentative="1">
+      <w:start w:val="1"/>
+      <w:numFmt w:val="bullet"/>
+      <w:lvlText w:val="o"/>
+      <w:lvlJc w:val="left"/>
+      <w:pPr>
+        <w:ind w:left="5760" w:hanging="360"/>
+      </w:pPr>
+      <w:rPr>
+        <w:rFonts w:ascii="Courier New" w:hAnsi="Courier New" w:cs="Courier New" w:hint="default"/>
+      </w:rPr>
+    </w:lvl>
+    <w:lvl w:ilvl="8" w:tplc="04100005" w:tentative="1">
+      <w:start w:val="1"/>
+      <w:numFmt w:val="bullet"/>
+      <w:lvlText w:val=""/>
+      <w:lvlJc w:val="left"/>
+      <w:pPr>
+        <w:ind w:left="6480" w:hanging="360"/>
+      </w:pPr>
+      <w:rPr>
+        <w:rFonts w:ascii="Wingdings" w:hAnsi="Wingdings" w:hint="default"/>
+      </w:rPr>
+    </w:lvl>
+  </w:abstractNum>
+  <w:abstractNum w:abstractNumId="6" w15:restartNumberingAfterBreak="0">
     <w:nsid w:val="4BCD33D8"/>
     <w:multiLevelType w:val="hybridMultilevel"/>
     <w:tmpl w:val="28B042EE"/>
@@ -2420,7 +3494,7 @@
       </w:rPr>
     </w:lvl>
   </w:abstractNum>
-  <w:abstractNum w:abstractNumId="3" w15:restartNumberingAfterBreak="0">
+  <w:abstractNum w:abstractNumId="7" w15:restartNumberingAfterBreak="0">
     <w:nsid w:val="53467CA6"/>
     <w:multiLevelType w:val="hybridMultilevel"/>
     <w:tmpl w:val="561279C4"/>
@@ -2533,7 +3607,7 @@
       </w:rPr>
     </w:lvl>
   </w:abstractNum>
-  <w:abstractNum w:abstractNumId="4" w15:restartNumberingAfterBreak="0">
+  <w:abstractNum w:abstractNumId="8" w15:restartNumberingAfterBreak="0">
     <w:nsid w:val="58487F91"/>
     <w:multiLevelType w:val="hybridMultilevel"/>
     <w:tmpl w:val="421204BE"/>
@@ -2646,7 +3720,7 @@
       </w:rPr>
     </w:lvl>
   </w:abstractNum>
-  <w:abstractNum w:abstractNumId="5" w15:restartNumberingAfterBreak="0">
+  <w:abstractNum w:abstractNumId="9" w15:restartNumberingAfterBreak="0">
     <w:nsid w:val="5DD3341A"/>
     <w:multiLevelType w:val="hybridMultilevel"/>
     <w:tmpl w:val="EFEA8776"/>
@@ -2759,7 +3833,120 @@
       </w:rPr>
     </w:lvl>
   </w:abstractNum>
-  <w:abstractNum w:abstractNumId="6" w15:restartNumberingAfterBreak="0">
+  <w:abstractNum w:abstractNumId="10" w15:restartNumberingAfterBreak="0">
+    <w:nsid w:val="5F66266F"/>
+    <w:multiLevelType w:val="hybridMultilevel"/>
+    <w:tmpl w:val="4DDA0382"/>
+    <w:lvl w:ilvl="0" w:tplc="04100001">
+      <w:start w:val="1"/>
+      <w:numFmt w:val="bullet"/>
+      <w:lvlText w:val=""/>
+      <w:lvlJc w:val="left"/>
+      <w:pPr>
+        <w:ind w:left="720" w:hanging="360"/>
+      </w:pPr>
+      <w:rPr>
+        <w:rFonts w:ascii="Symbol" w:hAnsi="Symbol" w:hint="default"/>
+      </w:rPr>
+    </w:lvl>
+    <w:lvl w:ilvl="1" w:tplc="04100003" w:tentative="1">
+      <w:start w:val="1"/>
+      <w:numFmt w:val="bullet"/>
+      <w:lvlText w:val="o"/>
+      <w:lvlJc w:val="left"/>
+      <w:pPr>
+        <w:ind w:left="1440" w:hanging="360"/>
+      </w:pPr>
+      <w:rPr>
+        <w:rFonts w:ascii="Courier New" w:hAnsi="Courier New" w:cs="Courier New" w:hint="default"/>
+      </w:rPr>
+    </w:lvl>
+    <w:lvl w:ilvl="2" w:tplc="04100005" w:tentative="1">
+      <w:start w:val="1"/>
+      <w:numFmt w:val="bullet"/>
+      <w:lvlText w:val=""/>
+      <w:lvlJc w:val="left"/>
+      <w:pPr>
+        <w:ind w:left="2160" w:hanging="360"/>
+      </w:pPr>
+      <w:rPr>
+        <w:rFonts w:ascii="Wingdings" w:hAnsi="Wingdings" w:hint="default"/>
+      </w:rPr>
+    </w:lvl>
+    <w:lvl w:ilvl="3" w:tplc="04100001" w:tentative="1">
+      <w:start w:val="1"/>
+      <w:numFmt w:val="bullet"/>
+      <w:lvlText w:val=""/>
+      <w:lvlJc w:val="left"/>
+      <w:pPr>
+        <w:ind w:left="2880" w:hanging="360"/>
+      </w:pPr>
+      <w:rPr>
+        <w:rFonts w:ascii="Symbol" w:hAnsi="Symbol" w:hint="default"/>
+      </w:rPr>
+    </w:lvl>
+    <w:lvl w:ilvl="4" w:tplc="04100003" w:tentative="1">
+      <w:start w:val="1"/>
+      <w:numFmt w:val="bullet"/>
+      <w:lvlText w:val="o"/>
+      <w:lvlJc w:val="left"/>
+      <w:pPr>
+        <w:ind w:left="3600" w:hanging="360"/>
+      </w:pPr>
+      <w:rPr>
+        <w:rFonts w:ascii="Courier New" w:hAnsi="Courier New" w:cs="Courier New" w:hint="default"/>
+      </w:rPr>
+    </w:lvl>
+    <w:lvl w:ilvl="5" w:tplc="04100005" w:tentative="1">
+      <w:start w:val="1"/>
+      <w:numFmt w:val="bullet"/>
+      <w:lvlText w:val=""/>
+      <w:lvlJc w:val="left"/>
+      <w:pPr>
+        <w:ind w:left="4320" w:hanging="360"/>
+      </w:pPr>
+      <w:rPr>
+        <w:rFonts w:ascii="Wingdings" w:hAnsi="Wingdings" w:hint="default"/>
+      </w:rPr>
+    </w:lvl>
+    <w:lvl w:ilvl="6" w:tplc="04100001" w:tentative="1">
+      <w:start w:val="1"/>
+      <w:numFmt w:val="bullet"/>
+      <w:lvlText w:val=""/>
+      <w:lvlJc w:val="left"/>
+      <w:pPr>
+        <w:ind w:left="5040" w:hanging="360"/>
+      </w:pPr>
+      <w:rPr>
+        <w:rFonts w:ascii="Symbol" w:hAnsi="Symbol" w:hint="default"/>
+      </w:rPr>
+    </w:lvl>
+    <w:lvl w:ilvl="7" w:tplc="04100003" w:tentative="1">
+      <w:start w:val="1"/>
+      <w:numFmt w:val="bullet"/>
+      <w:lvlText w:val="o"/>
+      <w:lvlJc w:val="left"/>
+      <w:pPr>
+        <w:ind w:left="5760" w:hanging="360"/>
+      </w:pPr>
+      <w:rPr>
+        <w:rFonts w:ascii="Courier New" w:hAnsi="Courier New" w:cs="Courier New" w:hint="default"/>
+      </w:rPr>
+    </w:lvl>
+    <w:lvl w:ilvl="8" w:tplc="04100005" w:tentative="1">
+      <w:start w:val="1"/>
+      <w:numFmt w:val="bullet"/>
+      <w:lvlText w:val=""/>
+      <w:lvlJc w:val="left"/>
+      <w:pPr>
+        <w:ind w:left="6480" w:hanging="360"/>
+      </w:pPr>
+      <w:rPr>
+        <w:rFonts w:ascii="Wingdings" w:hAnsi="Wingdings" w:hint="default"/>
+      </w:rPr>
+    </w:lvl>
+  </w:abstractNum>
+  <w:abstractNum w:abstractNumId="11" w15:restartNumberingAfterBreak="0">
     <w:nsid w:val="6EAC04F4"/>
     <w:multiLevelType w:val="hybridMultilevel"/>
     <w:tmpl w:val="5C28C2A8"/>
@@ -2872,32 +4059,163 @@
       </w:rPr>
     </w:lvl>
   </w:abstractNum>
+  <w:abstractNum w:abstractNumId="12" w15:restartNumberingAfterBreak="0">
+    <w:nsid w:val="7233549B"/>
+    <w:multiLevelType w:val="hybridMultilevel"/>
+    <w:tmpl w:val="1590BC0C"/>
+    <w:lvl w:ilvl="0" w:tplc="04100001">
+      <w:start w:val="1"/>
+      <w:numFmt w:val="bullet"/>
+      <w:lvlText w:val=""/>
+      <w:lvlJc w:val="left"/>
+      <w:pPr>
+        <w:ind w:left="1800" w:hanging="360"/>
+      </w:pPr>
+      <w:rPr>
+        <w:rFonts w:ascii="Symbol" w:hAnsi="Symbol" w:hint="default"/>
+      </w:rPr>
+    </w:lvl>
+    <w:lvl w:ilvl="1" w:tplc="04100003" w:tentative="1">
+      <w:start w:val="1"/>
+      <w:numFmt w:val="bullet"/>
+      <w:lvlText w:val="o"/>
+      <w:lvlJc w:val="left"/>
+      <w:pPr>
+        <w:ind w:left="2520" w:hanging="360"/>
+      </w:pPr>
+      <w:rPr>
+        <w:rFonts w:ascii="Courier New" w:hAnsi="Courier New" w:cs="Courier New" w:hint="default"/>
+      </w:rPr>
+    </w:lvl>
+    <w:lvl w:ilvl="2" w:tplc="04100005" w:tentative="1">
+      <w:start w:val="1"/>
+      <w:numFmt w:val="bullet"/>
+      <w:lvlText w:val=""/>
+      <w:lvlJc w:val="left"/>
+      <w:pPr>
+        <w:ind w:left="3240" w:hanging="360"/>
+      </w:pPr>
+      <w:rPr>
+        <w:rFonts w:ascii="Wingdings" w:hAnsi="Wingdings" w:hint="default"/>
+      </w:rPr>
+    </w:lvl>
+    <w:lvl w:ilvl="3" w:tplc="04100001" w:tentative="1">
+      <w:start w:val="1"/>
+      <w:numFmt w:val="bullet"/>
+      <w:lvlText w:val=""/>
+      <w:lvlJc w:val="left"/>
+      <w:pPr>
+        <w:ind w:left="3960" w:hanging="360"/>
+      </w:pPr>
+      <w:rPr>
+        <w:rFonts w:ascii="Symbol" w:hAnsi="Symbol" w:hint="default"/>
+      </w:rPr>
+    </w:lvl>
+    <w:lvl w:ilvl="4" w:tplc="04100003" w:tentative="1">
+      <w:start w:val="1"/>
+      <w:numFmt w:val="bullet"/>
+      <w:lvlText w:val="o"/>
+      <w:lvlJc w:val="left"/>
+      <w:pPr>
+        <w:ind w:left="4680" w:hanging="360"/>
+      </w:pPr>
+      <w:rPr>
+        <w:rFonts w:ascii="Courier New" w:hAnsi="Courier New" w:cs="Courier New" w:hint="default"/>
+      </w:rPr>
+    </w:lvl>
+    <w:lvl w:ilvl="5" w:tplc="04100005" w:tentative="1">
+      <w:start w:val="1"/>
+      <w:numFmt w:val="bullet"/>
+      <w:lvlText w:val=""/>
+      <w:lvlJc w:val="left"/>
+      <w:pPr>
+        <w:ind w:left="5400" w:hanging="360"/>
+      </w:pPr>
+      <w:rPr>
+        <w:rFonts w:ascii="Wingdings" w:hAnsi="Wingdings" w:hint="default"/>
+      </w:rPr>
+    </w:lvl>
+    <w:lvl w:ilvl="6" w:tplc="04100001" w:tentative="1">
+      <w:start w:val="1"/>
+      <w:numFmt w:val="bullet"/>
+      <w:lvlText w:val=""/>
+      <w:lvlJc w:val="left"/>
+      <w:pPr>
+        <w:ind w:left="6120" w:hanging="360"/>
+      </w:pPr>
+      <w:rPr>
+        <w:rFonts w:ascii="Symbol" w:hAnsi="Symbol" w:hint="default"/>
+      </w:rPr>
+    </w:lvl>
+    <w:lvl w:ilvl="7" w:tplc="04100003" w:tentative="1">
+      <w:start w:val="1"/>
+      <w:numFmt w:val="bullet"/>
+      <w:lvlText w:val="o"/>
+      <w:lvlJc w:val="left"/>
+      <w:pPr>
+        <w:ind w:left="6840" w:hanging="360"/>
+      </w:pPr>
+      <w:rPr>
+        <w:rFonts w:ascii="Courier New" w:hAnsi="Courier New" w:cs="Courier New" w:hint="default"/>
+      </w:rPr>
+    </w:lvl>
+    <w:lvl w:ilvl="8" w:tplc="04100005" w:tentative="1">
+      <w:start w:val="1"/>
+      <w:numFmt w:val="bullet"/>
+      <w:lvlText w:val=""/>
+      <w:lvlJc w:val="left"/>
+      <w:pPr>
+        <w:ind w:left="7560" w:hanging="360"/>
+      </w:pPr>
+      <w:rPr>
+        <w:rFonts w:ascii="Wingdings" w:hAnsi="Wingdings" w:hint="default"/>
+      </w:rPr>
+    </w:lvl>
+  </w:abstractNum>
   <w:num w:numId="1" w16cid:durableId="457381754">
-    <w:abstractNumId w:val="2"/>
+    <w:abstractNumId w:val="6"/>
   </w:num>
   <w:num w:numId="2" w16cid:durableId="2131892978">
-    <w:abstractNumId w:val="6"/>
+    <w:abstractNumId w:val="11"/>
   </w:num>
   <w:num w:numId="3" w16cid:durableId="473525644">
-    <w:abstractNumId w:val="4"/>
+    <w:abstractNumId w:val="8"/>
   </w:num>
   <w:num w:numId="4" w16cid:durableId="2086684103">
-    <w:abstractNumId w:val="1"/>
+    <w:abstractNumId w:val="2"/>
   </w:num>
   <w:num w:numId="5" w16cid:durableId="1179780202">
     <w:abstractNumId w:val="0"/>
   </w:num>
   <w:num w:numId="6" w16cid:durableId="1187402279">
+    <w:abstractNumId w:val="9"/>
+  </w:num>
+  <w:num w:numId="7" w16cid:durableId="1607543115">
+    <w:abstractNumId w:val="7"/>
+  </w:num>
+  <w:num w:numId="8" w16cid:durableId="1944218375">
+    <w:abstractNumId w:val="4"/>
+  </w:num>
+  <w:num w:numId="9" w16cid:durableId="2044938989">
+    <w:abstractNumId w:val="3"/>
+  </w:num>
+  <w:num w:numId="10" w16cid:durableId="141042975">
     <w:abstractNumId w:val="5"/>
   </w:num>
-  <w:num w:numId="7" w16cid:durableId="1607543115">
-    <w:abstractNumId w:val="3"/>
+  <w:num w:numId="11" w16cid:durableId="845898595">
+    <w:abstractNumId w:val="1"/>
+  </w:num>
+  <w:num w:numId="12" w16cid:durableId="13924816">
+    <w:abstractNumId w:val="12"/>
+  </w:num>
+  <w:num w:numId="13" w16cid:durableId="1566797366">
+    <w:abstractNumId w:val="10"/>
   </w:num>
 </w:numbering>
 </file>
 
 <file path=word/styles.xml><?xml version="1.0" encoding="utf-8"?>
-<w:styles xmlns:mc="http://schemas.openxmlformats.org/markup-compatibility/2006" xmlns:r="http://schemas.openxmlformats.org/officeDocument/2006/relationships" xmlns:w="http://schemas.openxmlformats.org/wordprocessingml/2006/main" xmlns:w14="http://schemas.microsoft.com/office/word/2010/wordml" xmlns:w15="http://schemas.microsoft.com/office/word/2012/wordml" xmlns:w16cex="http://schemas.microsoft.com/office/word/2018/wordml/cex" xmlns:w16cid="http://schemas.microsoft.com/office/word/2016/wordml/cid" xmlns:w16="http://schemas.microsoft.com/office/word/2018/wordml" xmlns:w16du="http://schemas.microsoft.com/office/word/2023/wordml/word16du" xmlns:w16sdtdh="http://schemas.microsoft.com/office/word/2020/wordml/sdtdatahash" xmlns:w16se="http://schemas.microsoft.com/office/word/2015/wordml/symex" mc:Ignorable="w14 w15 w16se w16cid w16 w16cex w16sdtdh w16du">
+<w:styles xmlns:mc="http://schemas.openxmlformats.org/markup-compatibility/2006" xmlns:r="http://schemas.openxmlformats.org/officeDocument/2006/relationships" xmlns:w="http://schemas.openxmlformats.org/wordprocessingml/2006/main" xmlns:w14="http://schemas.microsoft.com/office/word/2010/wordml" xmlns:w15="http://schemas.microsoft.com/office/word/2012/wordml" xmlns:w16cex="http://schemas.microsoft.com/office/word/2018/wordml/cex" xmlns:w16cid="http://schemas.microsoft.com/office/word/2016/wordml/cid" xmlns:w16="http://schemas.microsoft.com/office/word/2018/wordml" xmlns:w16du="http://schemas.microsoft.com/office/word/2023/wordml/word16du" xmlns:w16sdtdh="http://schemas.microsoft.com/office/word/2020/wordml/sdtdatahash" xmlns:w16sdtfl="http://schemas.microsoft.com/office/word/2024/wordml/sdtformatlock" xmlns:w16se="http://schemas.microsoft.com/office/word/2015/wordml/symex" mc:Ignorable="w14 w15 w16se w16cid w16 w16cex w16sdtdh w16sdtfl w16du">
   <w:docDefaults>
     <w:rPrDefault>
       <w:rPr>
@@ -3296,6 +4614,7 @@
   <w:style w:type="paragraph" w:default="1" w:styleId="Normale">
     <w:name w:val="Normal"/>
     <w:qFormat/>
+    <w:rsid w:val="00C205CD"/>
   </w:style>
   <w:style w:type="paragraph" w:styleId="Titolo1">
     <w:name w:val="heading 1"/>

</xml_diff>